<commit_message>
introduction in rare situations. method Monte-Carlo
</commit_message>
<xml_diff>
--- a/отчет.docx
+++ b/отчет.docx
@@ -486,7 +486,6 @@
           <w:sz w:val="20"/>
           <w:szCs w:val="28"/>
           <w:u w:val="single"/>
-          <w:lang w:val="en-US"/>
         </w:rPr>
         <w:t>3</w:t>
       </w:r>
@@ -729,7 +728,6 @@
           <w:i w:val="0"/>
           <w:sz w:val="20"/>
           <w:szCs w:val="28"/>
-          <w:lang w:val="en-US"/>
         </w:rPr>
       </w:pPr>
     </w:p>
@@ -743,7 +741,6 @@
           <w:i w:val="0"/>
           <w:sz w:val="20"/>
           <w:szCs w:val="28"/>
-          <w:lang w:val="en-US"/>
         </w:rPr>
       </w:pPr>
     </w:p>
@@ -757,7 +754,6 @@
           <w:i w:val="0"/>
           <w:sz w:val="20"/>
           <w:szCs w:val="28"/>
-          <w:lang w:val="en-US"/>
         </w:rPr>
       </w:pPr>
     </w:p>
@@ -771,7 +767,6 @@
           <w:i w:val="0"/>
           <w:sz w:val="20"/>
           <w:szCs w:val="28"/>
-          <w:lang w:val="en-US"/>
         </w:rPr>
       </w:pPr>
     </w:p>
@@ -785,7 +780,6 @@
           <w:i w:val="0"/>
           <w:sz w:val="20"/>
           <w:szCs w:val="28"/>
-          <w:lang w:val="en-US"/>
         </w:rPr>
       </w:pPr>
     </w:p>
@@ -799,7 +793,6 @@
           <w:i w:val="0"/>
           <w:sz w:val="20"/>
           <w:szCs w:val="28"/>
-          <w:lang w:val="en-US"/>
         </w:rPr>
       </w:pPr>
     </w:p>
@@ -813,7 +806,6 @@
           <w:i w:val="0"/>
           <w:sz w:val="20"/>
           <w:szCs w:val="28"/>
-          <w:lang w:val="en-US"/>
         </w:rPr>
       </w:pPr>
     </w:p>
@@ -1362,21 +1354,22 @@
     </w:p>
     <w:sdt>
       <w:sdtPr>
+        <w:rPr>
+          <w:rFonts w:asciiTheme="minorHAnsi" w:eastAsiaTheme="minorHAnsi" w:hAnsiTheme="minorHAnsi" w:cstheme="minorBidi"/>
+          <w:b w:val="0"/>
+          <w:bCs w:val="0"/>
+          <w:color w:val="auto"/>
+          <w:sz w:val="22"/>
+          <w:szCs w:val="22"/>
+          <w:lang w:eastAsia="en-US"/>
+        </w:rPr>
         <w:id w:val="1094136516"/>
         <w:docPartObj>
           <w:docPartGallery w:val="Table of Contents"/>
           <w:docPartUnique/>
         </w:docPartObj>
       </w:sdtPr>
-      <w:sdtEndPr>
-        <w:rPr>
-          <w:rFonts w:asciiTheme="minorHAnsi" w:eastAsiaTheme="minorHAnsi" w:hAnsiTheme="minorHAnsi" w:cstheme="minorBidi"/>
-          <w:color w:val="auto"/>
-          <w:sz w:val="22"/>
-          <w:szCs w:val="22"/>
-          <w:lang w:eastAsia="en-US"/>
-        </w:rPr>
-      </w:sdtEndPr>
+      <w:sdtEndPr/>
       <w:sdtContent>
         <w:p>
           <w:pPr>
@@ -3473,9 +3466,8 @@
     </w:p>
     <w:p>
       <w:pPr>
-        <w:rPr>
-          <w:rFonts w:ascii="Times New Roman" w:hAnsi="Times New Roman" w:cs="Times New Roman"/>
-          <w:sz w:val="28"/>
+        <w:pStyle w:val="a3"/>
+        <w:rPr>
           <w:lang w:val="en-US"/>
         </w:rPr>
       </w:pPr>
@@ -3483,8 +3475,6 @@
       <w:proofErr w:type="gramStart"/>
       <w:r>
         <w:rPr>
-          <w:rFonts w:ascii="Times New Roman" w:hAnsi="Times New Roman" w:cs="Times New Roman"/>
-          <w:sz w:val="28"/>
           <w:lang w:val="en-US"/>
         </w:rPr>
         <w:t>git</w:t>
@@ -3493,32 +3483,20 @@
       <w:proofErr w:type="gramEnd"/>
       <w:r>
         <w:rPr>
-          <w:rFonts w:ascii="Times New Roman" w:hAnsi="Times New Roman" w:cs="Times New Roman"/>
-          <w:sz w:val="28"/>
           <w:lang w:val="en-US"/>
         </w:rPr>
         <w:t xml:space="preserve"> merge &lt;name&gt; - </w:t>
       </w:r>
       <w:r>
-        <w:rPr>
-          <w:rFonts w:ascii="Times New Roman" w:hAnsi="Times New Roman" w:cs="Times New Roman"/>
-          <w:sz w:val="28"/>
-        </w:rPr>
         <w:t>слияние</w:t>
       </w:r>
       <w:r>
         <w:rPr>
-          <w:rFonts w:ascii="Times New Roman" w:hAnsi="Times New Roman" w:cs="Times New Roman"/>
-          <w:sz w:val="28"/>
           <w:lang w:val="en-US"/>
         </w:rPr>
         <w:t xml:space="preserve"> </w:t>
       </w:r>
       <w:r>
-        <w:rPr>
-          <w:rFonts w:ascii="Times New Roman" w:hAnsi="Times New Roman" w:cs="Times New Roman"/>
-          <w:sz w:val="28"/>
-        </w:rPr>
         <w:t>веток</w:t>
       </w:r>
     </w:p>
@@ -3527,6 +3505,7 @@
         <w:rPr>
           <w:rFonts w:ascii="Times New Roman" w:hAnsi="Times New Roman" w:cs="Times New Roman"/>
           <w:sz w:val="28"/>
+          <w:lang w:val="en-US"/>
         </w:rPr>
       </w:pPr>
       <w:proofErr w:type="spellStart"/>
@@ -3553,8 +3532,31 @@
         <w:rPr>
           <w:rFonts w:ascii="Times New Roman" w:hAnsi="Times New Roman" w:cs="Times New Roman"/>
           <w:sz w:val="28"/>
-        </w:rPr>
-        <w:t xml:space="preserve"> -удаление ветки</w:t>
+          <w:lang w:val="en-US"/>
+        </w:rPr>
+        <w:t xml:space="preserve"> -</w:t>
+      </w:r>
+      <w:r>
+        <w:rPr>
+          <w:rFonts w:ascii="Times New Roman" w:hAnsi="Times New Roman" w:cs="Times New Roman"/>
+          <w:sz w:val="28"/>
+        </w:rPr>
+        <w:t>удаление</w:t>
+      </w:r>
+      <w:r>
+        <w:rPr>
+          <w:rFonts w:ascii="Times New Roman" w:hAnsi="Times New Roman" w:cs="Times New Roman"/>
+          <w:sz w:val="28"/>
+          <w:lang w:val="en-US"/>
+        </w:rPr>
+        <w:t xml:space="preserve"> </w:t>
+      </w:r>
+      <w:r>
+        <w:rPr>
+          <w:rFonts w:ascii="Times New Roman" w:hAnsi="Times New Roman" w:cs="Times New Roman"/>
+          <w:sz w:val="28"/>
+        </w:rPr>
+        <w:t>ветки</w:t>
       </w:r>
     </w:p>
     <w:p>
@@ -3601,7 +3603,6 @@
           <w:sz w:val="28"/>
           <w:u w:val="single"/>
         </w:rPr>
-        <w:lastRenderedPageBreak/>
         <w:t>Ссылки на использованные материалы</w:t>
       </w:r>
       <w:r>
@@ -3683,12 +3684,727 @@
     </w:p>
     <w:p>
       <w:pPr>
-        <w:pStyle w:val="aa"/>
-        <w:rPr>
-          <w:rFonts w:ascii="Times New Roman" w:hAnsi="Times New Roman" w:cs="Times New Roman"/>
-          <w:sz w:val="28"/>
-        </w:rPr>
-      </w:pPr>
+        <w:rPr>
+          <w:rFonts w:ascii="Times New Roman" w:hAnsi="Times New Roman" w:cs="Times New Roman"/>
+          <w:sz w:val="28"/>
+        </w:rPr>
+      </w:pPr>
+    </w:p>
+    <w:p>
+      <w:pPr>
+        <w:rPr>
+          <w:rFonts w:ascii="Times New Roman" w:hAnsi="Times New Roman" w:cs="Times New Roman"/>
+          <w:sz w:val="28"/>
+        </w:rPr>
+      </w:pPr>
+    </w:p>
+    <w:p>
+      <w:pPr>
+        <w:pStyle w:val="1"/>
+      </w:pPr>
+      <w:r>
+        <w:t>Редкие события. Критические системы.</w:t>
+      </w:r>
+    </w:p>
+    <w:p>
+      <w:pPr>
+        <w:pStyle w:val="a3"/>
+      </w:pPr>
+    </w:p>
+    <w:p>
+      <w:pPr>
+        <w:pStyle w:val="a3"/>
+      </w:pPr>
+      <w:r>
+        <w:rPr>
+          <w:u w:val="single"/>
+        </w:rPr>
+        <w:t>Редкие событи</w:t>
+      </w:r>
+      <w:proofErr w:type="gramStart"/>
+      <w:r>
+        <w:rPr>
+          <w:u w:val="single"/>
+        </w:rPr>
+        <w:t>я</w:t>
+      </w:r>
+      <w:r>
+        <w:t>(</w:t>
+      </w:r>
+      <w:proofErr w:type="gramEnd"/>
+      <w:r>
+        <w:t>медленные процессы)</w:t>
+      </w:r>
+      <w:r>
+        <w:t xml:space="preserve"> – ситуации, возникающие очень редко, но достаточно важные, чтобы оправдать свое исследование.</w:t>
+      </w:r>
+    </w:p>
+    <w:p>
+      <w:pPr>
+        <w:pStyle w:val="a3"/>
+      </w:pPr>
+      <w:r>
+        <w:t>Примером редкого события является отказ оборудования.</w:t>
+      </w:r>
+    </w:p>
+    <w:p>
+      <w:pPr>
+        <w:pStyle w:val="a3"/>
+      </w:pPr>
+    </w:p>
+    <w:p>
+      <w:pPr>
+        <w:pStyle w:val="a3"/>
+      </w:pPr>
+      <w:r>
+        <w:rPr>
+          <w:u w:val="single"/>
+        </w:rPr>
+        <w:t>Критические системы</w:t>
+      </w:r>
+      <w:r>
+        <w:t xml:space="preserve"> (если редкое событие происходит, то):</w:t>
+      </w:r>
+    </w:p>
+    <w:p>
+      <w:pPr>
+        <w:pStyle w:val="a3"/>
+        <w:numPr>
+          <w:ilvl w:val="0"/>
+          <w:numId w:val="4"/>
+        </w:numPr>
+      </w:pPr>
+      <w:r>
+        <w:t>Потери человеческих жизне</w:t>
+      </w:r>
+      <w:proofErr w:type="gramStart"/>
+      <w:r>
+        <w:t>й(</w:t>
+      </w:r>
+      <w:proofErr w:type="gramEnd"/>
+      <w:r>
+        <w:t>метро, самолеты, поезда)</w:t>
+      </w:r>
+    </w:p>
+    <w:p>
+      <w:pPr>
+        <w:pStyle w:val="a3"/>
+        <w:numPr>
+          <w:ilvl w:val="0"/>
+          <w:numId w:val="4"/>
+        </w:numPr>
+      </w:pPr>
+      <w:r>
+        <w:t>Значительный материальный ущер</w:t>
+      </w:r>
+      <w:proofErr w:type="gramStart"/>
+      <w:r>
+        <w:t>б(</w:t>
+      </w:r>
+      <w:proofErr w:type="gramEnd"/>
+      <w:r>
+        <w:t>банковские системы)</w:t>
+      </w:r>
+    </w:p>
+    <w:p>
+      <w:pPr>
+        <w:pStyle w:val="a3"/>
+        <w:numPr>
+          <w:ilvl w:val="0"/>
+          <w:numId w:val="4"/>
+        </w:numPr>
+      </w:pPr>
+      <w:r>
+        <w:t>Молекулярные реакции, исследование энергии электрона</w:t>
+      </w:r>
+    </w:p>
+    <w:p>
+      <w:pPr>
+        <w:pStyle w:val="a3"/>
+      </w:pPr>
+    </w:p>
+    <w:p>
+      <w:pPr>
+        <w:pStyle w:val="a3"/>
+      </w:pPr>
+      <w:r>
+        <w:t>Для исследования таких систем, моделирования редких событий применяется метод Монте – Карл</w:t>
+      </w:r>
+      <w:proofErr w:type="gramStart"/>
+      <w:r>
+        <w:t>о(</w:t>
+      </w:r>
+      <w:proofErr w:type="gramEnd"/>
+      <w:r>
+        <w:t>используется в таких областях, как физика, биология, телекоммуникации, анализ риска, транспортные системы)</w:t>
+      </w:r>
+    </w:p>
+    <w:p>
+      <w:pPr>
+        <w:pStyle w:val="1"/>
+      </w:pPr>
+      <w:r>
+        <w:t>Основные сведения о методе Монте-Карло</w:t>
+      </w:r>
+      <w:r>
+        <w:t>.</w:t>
+      </w:r>
+    </w:p>
+    <w:p/>
+    <w:p>
+      <w:pPr>
+        <w:pStyle w:val="a3"/>
+        <w:rPr>
+          <w:rFonts w:cs="Times New Roman"/>
+        </w:rPr>
+      </w:pPr>
+      <w:r>
+        <w:rPr>
+          <w:rFonts w:cs="Times New Roman"/>
+        </w:rPr>
+        <w:t xml:space="preserve">Решения научных проблем требуют сложных вычислений сумм, интегралов. </w:t>
+      </w:r>
+    </w:p>
+    <w:p>
+      <w:pPr>
+        <w:pStyle w:val="a3"/>
+        <w:rPr>
+          <w:rFonts w:cs="Times New Roman"/>
+        </w:rPr>
+      </w:pPr>
+      <w:r>
+        <w:rPr>
+          <w:rFonts w:cs="Times New Roman"/>
+        </w:rPr>
+        <w:t xml:space="preserve">Аналитические методы быстро становятся бесполезными, так как </w:t>
+      </w:r>
+      <w:r>
+        <w:rPr>
+          <w:rFonts w:cs="Times New Roman"/>
+        </w:rPr>
+        <w:t>устанавливают жесткие о</w:t>
+      </w:r>
+      <w:r>
+        <w:rPr>
+          <w:rFonts w:cs="Times New Roman"/>
+        </w:rPr>
+        <w:t>граничения с точки зрения сложности и допущени</w:t>
+      </w:r>
+      <w:proofErr w:type="gramStart"/>
+      <w:r>
+        <w:rPr>
+          <w:rFonts w:cs="Times New Roman"/>
+        </w:rPr>
+        <w:t>й(</w:t>
+      </w:r>
+      <w:proofErr w:type="gramEnd"/>
+      <w:r>
+        <w:rPr>
+          <w:rFonts w:cs="Times New Roman"/>
+        </w:rPr>
+        <w:t>предположений) о модели.</w:t>
+      </w:r>
+    </w:p>
+    <w:p>
+      <w:pPr>
+        <w:pStyle w:val="a3"/>
+        <w:rPr>
+          <w:rFonts w:cs="Times New Roman"/>
+        </w:rPr>
+      </w:pPr>
+      <w:r>
+        <w:rPr>
+          <w:rFonts w:cs="Times New Roman"/>
+        </w:rPr>
+        <w:t>Численный анализ также требует предположений о модели, количество шагов для достижения заданной точности растет экспоненциально с размерностью.</w:t>
+      </w:r>
+    </w:p>
+    <w:p>
+      <w:pPr>
+        <w:pStyle w:val="a3"/>
+        <w:rPr>
+          <w:rFonts w:cs="Times New Roman"/>
+        </w:rPr>
+      </w:pPr>
+      <w:r>
+        <w:rPr>
+          <w:rFonts w:cs="Times New Roman"/>
+        </w:rPr>
+        <w:t>Вместо выше перечисленных методов мы можем использовать методы моделирования Монте-Карло, которые  являются методами статистического приближения.</w:t>
+      </w:r>
+    </w:p>
+    <w:p>
+      <w:pPr>
+        <w:pStyle w:val="a3"/>
+        <w:rPr>
+          <w:rFonts w:cs="Times New Roman"/>
+        </w:rPr>
+      </w:pPr>
+    </w:p>
+    <w:p>
+      <w:pPr>
+        <w:pStyle w:val="a3"/>
+        <w:rPr>
+          <w:rFonts w:cs="Times New Roman"/>
+        </w:rPr>
+      </w:pPr>
+      <w:r>
+        <w:rPr>
+          <w:rFonts w:cs="Times New Roman"/>
+        </w:rPr>
+        <w:t>Предположим, что нам нужно оценить вероятность γ</w:t>
+      </w:r>
+      <w:r>
+        <w:rPr>
+          <w:rFonts w:cs="Times New Roman"/>
+        </w:rPr>
+        <w:t xml:space="preserve"> </w:t>
+      </w:r>
+      <w:r>
+        <w:rPr>
+          <w:rFonts w:cs="Times New Roman"/>
+        </w:rPr>
+        <w:t>некоторого события А.</w:t>
+      </w:r>
+    </w:p>
+    <w:p>
+      <w:pPr>
+        <w:pStyle w:val="a3"/>
+        <w:rPr>
+          <w:rFonts w:cs="Times New Roman"/>
+        </w:rPr>
+      </w:pPr>
+      <w:r>
+        <w:rPr>
+          <w:rFonts w:cs="Times New Roman"/>
+        </w:rPr>
+        <w:t xml:space="preserve">Модель системы моделируется </w:t>
+      </w:r>
+      <w:r>
+        <w:rPr>
+          <w:rFonts w:cs="Times New Roman"/>
+          <w:lang w:val="en-US"/>
+        </w:rPr>
+        <w:t>n</w:t>
+      </w:r>
+      <w:r>
+        <w:rPr>
+          <w:rFonts w:cs="Times New Roman"/>
+        </w:rPr>
+        <w:t xml:space="preserve"> раз. На каждой симуляции записываем, происходит событие</w:t>
+      </w:r>
+      <w:proofErr w:type="gramStart"/>
+      <w:r>
+        <w:rPr>
+          <w:rFonts w:cs="Times New Roman"/>
+        </w:rPr>
+        <w:t xml:space="preserve"> А</w:t>
+      </w:r>
+      <w:proofErr w:type="gramEnd"/>
+      <w:r>
+        <w:rPr>
+          <w:rFonts w:cs="Times New Roman"/>
+        </w:rPr>
+        <w:t xml:space="preserve"> или нет.</w:t>
+      </w:r>
+    </w:p>
+    <w:p>
+      <w:pPr>
+        <w:pStyle w:val="a3"/>
+        <w:rPr>
+          <w:rFonts w:eastAsiaTheme="minorEastAsia" w:cs="Times New Roman"/>
+        </w:rPr>
+      </w:pPr>
+      <w:r>
+        <w:rPr>
+          <w:rFonts w:cs="Times New Roman"/>
+        </w:rPr>
+        <w:t xml:space="preserve">Если х – случайная величина, то х = 1 событие произошло, х = 0 не произошло. Оценим γ = </w:t>
+      </w:r>
+      <m:oMath>
+        <m:f>
+          <m:fPr>
+            <m:ctrlPr>
+              <w:rPr>
+                <w:rFonts w:ascii="Cambria Math" w:hAnsi="Cambria Math" w:cs="Times New Roman"/>
+                <w:i/>
+              </w:rPr>
+            </m:ctrlPr>
+          </m:fPr>
+          <m:num>
+            <m:sSub>
+              <m:sSubPr>
+                <m:ctrlPr>
+                  <w:rPr>
+                    <w:rFonts w:ascii="Cambria Math" w:hAnsi="Cambria Math" w:cs="Times New Roman"/>
+                    <w:i/>
+                  </w:rPr>
+                </m:ctrlPr>
+              </m:sSubPr>
+              <m:e>
+                <m:r>
+                  <w:rPr>
+                    <w:rFonts w:ascii="Cambria Math" w:hAnsi="Cambria Math" w:cs="Times New Roman"/>
+                    <w:lang w:val="en-US"/>
+                  </w:rPr>
+                  <m:t>x</m:t>
+                </m:r>
+              </m:e>
+              <m:sub>
+                <m:r>
+                  <w:rPr>
+                    <w:rFonts w:ascii="Cambria Math" w:hAnsi="Cambria Math" w:cs="Times New Roman"/>
+                  </w:rPr>
+                  <m:t>1</m:t>
+                </m:r>
+              </m:sub>
+            </m:sSub>
+            <m:r>
+              <w:rPr>
+                <w:rFonts w:ascii="Cambria Math" w:hAnsi="Cambria Math" w:cs="Times New Roman"/>
+              </w:rPr>
+              <m:t>+…+</m:t>
+            </m:r>
+            <m:sSub>
+              <m:sSubPr>
+                <m:ctrlPr>
+                  <w:rPr>
+                    <w:rFonts w:ascii="Cambria Math" w:hAnsi="Cambria Math" w:cs="Times New Roman"/>
+                    <w:i/>
+                  </w:rPr>
+                </m:ctrlPr>
+              </m:sSubPr>
+              <m:e>
+                <m:r>
+                  <w:rPr>
+                    <w:rFonts w:ascii="Cambria Math" w:hAnsi="Cambria Math" w:cs="Times New Roman"/>
+                  </w:rPr>
+                  <m:t>x</m:t>
+                </m:r>
+              </m:e>
+              <m:sub>
+                <m:r>
+                  <w:rPr>
+                    <w:rFonts w:ascii="Cambria Math" w:hAnsi="Cambria Math" w:cs="Times New Roman"/>
+                  </w:rPr>
+                  <m:t>n</m:t>
+                </m:r>
+              </m:sub>
+            </m:sSub>
+          </m:num>
+          <m:den>
+            <m:r>
+              <w:rPr>
+                <w:rFonts w:ascii="Cambria Math" w:hAnsi="Cambria Math" w:cs="Times New Roman"/>
+              </w:rPr>
+              <m:t>n</m:t>
+            </m:r>
+          </m:den>
+        </m:f>
+      </m:oMath>
+      <w:r>
+        <w:rPr>
+          <w:rFonts w:eastAsiaTheme="minorEastAsia" w:cs="Times New Roman"/>
+        </w:rPr>
+        <w:t>.</w:t>
+      </w:r>
+    </w:p>
+    <w:p>
+      <w:pPr>
+        <w:pStyle w:val="a3"/>
+        <w:rPr>
+          <w:rFonts w:eastAsiaTheme="minorEastAsia" w:cs="Times New Roman"/>
+        </w:rPr>
+      </w:pPr>
+      <w:r>
+        <w:rPr>
+          <w:rFonts w:eastAsiaTheme="minorEastAsia" w:cs="Times New Roman"/>
+        </w:rPr>
+        <w:t xml:space="preserve">Математическое ожидание </w:t>
+      </w:r>
+      <w:r>
+        <w:rPr>
+          <w:rFonts w:eastAsiaTheme="minorEastAsia" w:cs="Times New Roman"/>
+          <w:lang w:val="en-US"/>
+        </w:rPr>
+        <w:t>E</w:t>
+      </w:r>
+      <w:r>
+        <w:rPr>
+          <w:rFonts w:eastAsiaTheme="minorEastAsia" w:cs="Times New Roman"/>
+        </w:rPr>
+        <w:t>(</w:t>
+      </w:r>
+      <w:r>
+        <w:rPr>
+          <w:rFonts w:eastAsiaTheme="minorEastAsia" w:cs="Times New Roman"/>
+          <w:lang w:val="en-US"/>
+        </w:rPr>
+        <w:t>x</w:t>
+      </w:r>
+      <w:r>
+        <w:rPr>
+          <w:rFonts w:eastAsiaTheme="minorEastAsia" w:cs="Times New Roman"/>
+        </w:rPr>
+        <w:t xml:space="preserve">) = </w:t>
+      </w:r>
+      <w:r>
+        <w:rPr>
+          <w:rFonts w:eastAsiaTheme="minorEastAsia" w:cs="Times New Roman"/>
+          <w:lang w:val="en-US"/>
+        </w:rPr>
+        <w:t>γ</w:t>
+      </w:r>
+      <w:r>
+        <w:rPr>
+          <w:rFonts w:eastAsiaTheme="minorEastAsia" w:cs="Times New Roman"/>
+        </w:rPr>
+        <w:t xml:space="preserve">. </w:t>
+      </w:r>
+      <w:r>
+        <w:rPr>
+          <w:rFonts w:eastAsiaTheme="minorEastAsia" w:cs="Times New Roman"/>
+        </w:rPr>
+        <w:t xml:space="preserve">Дисперсия </w:t>
+      </w:r>
+      <w:proofErr w:type="spellStart"/>
+      <w:r>
+        <w:rPr>
+          <w:rFonts w:eastAsiaTheme="minorEastAsia" w:cs="Times New Roman"/>
+          <w:lang w:val="en-US"/>
+        </w:rPr>
+        <w:t>Var</w:t>
+      </w:r>
+      <w:proofErr w:type="spellEnd"/>
+      <w:r>
+        <w:rPr>
+          <w:rFonts w:eastAsiaTheme="minorEastAsia" w:cs="Times New Roman"/>
+        </w:rPr>
+        <w:t>(</w:t>
+      </w:r>
+      <w:r>
+        <w:rPr>
+          <w:rFonts w:eastAsiaTheme="minorEastAsia" w:cs="Times New Roman"/>
+          <w:lang w:val="en-US"/>
+        </w:rPr>
+        <w:t>x</w:t>
+      </w:r>
+      <w:r>
+        <w:rPr>
+          <w:rFonts w:eastAsiaTheme="minorEastAsia" w:cs="Times New Roman"/>
+        </w:rPr>
+        <w:t xml:space="preserve">) = </w:t>
+      </w:r>
+      <w:r>
+        <w:rPr>
+          <w:rFonts w:eastAsiaTheme="minorEastAsia" w:cs="Times New Roman"/>
+        </w:rPr>
+        <w:t>γ(</w:t>
+      </w:r>
+      <w:r>
+        <w:rPr>
+          <w:rFonts w:eastAsiaTheme="minorEastAsia" w:cs="Times New Roman"/>
+        </w:rPr>
+        <w:t>1-</w:t>
+      </w:r>
+      <w:r>
+        <w:rPr>
+          <w:rFonts w:eastAsiaTheme="minorEastAsia" w:cs="Times New Roman"/>
+        </w:rPr>
+        <w:t>γ</w:t>
+      </w:r>
+      <w:r>
+        <w:rPr>
+          <w:rFonts w:eastAsiaTheme="minorEastAsia" w:cs="Times New Roman"/>
+        </w:rPr>
+        <w:t>).</w:t>
+      </w:r>
+    </w:p>
+    <w:p>
+      <w:pPr>
+        <w:pStyle w:val="a3"/>
+        <w:rPr>
+          <w:rFonts w:eastAsiaTheme="minorEastAsia" w:cs="Times New Roman"/>
+          <w:lang w:val="en-US"/>
+        </w:rPr>
+      </w:pPr>
+      <w:r>
+        <w:rPr>
+          <w:rFonts w:eastAsiaTheme="minorEastAsia" w:cs="Times New Roman"/>
+        </w:rPr>
+        <w:lastRenderedPageBreak/>
+        <w:t xml:space="preserve">При использовании предельной теоремы было доказано, что </w:t>
+      </w:r>
+      <w:proofErr w:type="gramStart"/>
+      <w:r>
+        <w:rPr>
+          <w:rFonts w:eastAsiaTheme="minorEastAsia" w:cs="Times New Roman"/>
+        </w:rPr>
+        <w:t>при</w:t>
+      </w:r>
+      <w:proofErr w:type="gramEnd"/>
+      <w:r>
+        <w:rPr>
+          <w:rFonts w:eastAsiaTheme="minorEastAsia" w:cs="Times New Roman"/>
+        </w:rPr>
+        <w:t xml:space="preserve"> </w:t>
+      </w:r>
+      <m:oMath>
+        <m:r>
+          <w:rPr>
+            <w:rFonts w:ascii="Cambria Math" w:eastAsiaTheme="minorEastAsia" w:hAnsi="Cambria Math" w:cs="Times New Roman"/>
+            <w:lang w:val="en-US"/>
+          </w:rPr>
+          <m:t>n</m:t>
+        </m:r>
+        <m:r>
+          <w:rPr>
+            <w:rFonts w:ascii="Cambria Math" w:eastAsiaTheme="minorEastAsia" w:hAnsi="Cambria Math" w:cs="Times New Roman"/>
+          </w:rPr>
+          <m:t>→</m:t>
+        </m:r>
+        <m:r>
+          <w:rPr>
+            <w:rFonts w:ascii="Cambria Math" w:eastAsiaTheme="minorEastAsia" w:hAnsi="Cambria Math" w:cs="Times New Roman"/>
+          </w:rPr>
+          <m:t>∝</m:t>
+        </m:r>
+      </m:oMath>
+    </w:p>
+    <w:p>
+      <w:pPr>
+        <w:pStyle w:val="a3"/>
+        <w:rPr>
+          <w:rFonts w:eastAsiaTheme="minorEastAsia" w:cs="Times New Roman"/>
+        </w:rPr>
+      </w:pPr>
+      <w:r>
+        <w:rPr>
+          <w:rFonts w:eastAsiaTheme="minorEastAsia" w:cs="Times New Roman"/>
+        </w:rPr>
+        <w:t xml:space="preserve">Распределение стремится к стандартному нормальному распределению </w:t>
+      </w:r>
+      <w:r>
+        <w:rPr>
+          <w:rFonts w:eastAsiaTheme="minorEastAsia" w:cs="Times New Roman"/>
+          <w:lang w:val="en-US"/>
+        </w:rPr>
+        <w:t>N(0;1)</w:t>
+      </w:r>
+      <w:r>
+        <w:rPr>
+          <w:rFonts w:eastAsiaTheme="minorEastAsia" w:cs="Times New Roman"/>
+        </w:rPr>
+        <w:t xml:space="preserve"> (Распределение Гаусса)</w:t>
+      </w:r>
+    </w:p>
+    <w:p>
+      <w:pPr>
+        <w:pStyle w:val="a3"/>
+        <w:rPr>
+          <w:rFonts w:eastAsiaTheme="minorEastAsia" w:cs="Times New Roman"/>
+        </w:rPr>
+      </w:pPr>
+    </w:p>
+    <w:p>
+      <w:pPr>
+        <w:pStyle w:val="1"/>
+      </w:pPr>
+      <w:r>
+        <w:t xml:space="preserve">Проблема погрешности при использовании </w:t>
+      </w:r>
+      <w:r>
+        <w:t xml:space="preserve">метода </w:t>
+      </w:r>
+      <w:proofErr w:type="gramStart"/>
+      <w:r>
+        <w:t>Монте- К</w:t>
+      </w:r>
+      <w:r>
+        <w:t>арло</w:t>
+      </w:r>
+      <w:proofErr w:type="gramEnd"/>
+      <w:r>
+        <w:t xml:space="preserve"> для редких событий</w:t>
+      </w:r>
+      <w:r>
+        <w:t>.</w:t>
+      </w:r>
+    </w:p>
+    <w:p>
+      <w:pPr>
+        <w:pStyle w:val="a3"/>
+      </w:pPr>
+    </w:p>
+    <w:p>
+      <w:pPr>
+        <w:pStyle w:val="a3"/>
+        <w:rPr>
+          <w:rFonts w:cs="Times New Roman"/>
+        </w:rPr>
+      </w:pPr>
+      <w:r>
+        <w:rPr>
+          <w:rFonts w:cs="Times New Roman"/>
+        </w:rPr>
+        <w:t>Для достижения погрешности в 10% требуется провести несколько сотен миллиардов экспериментов, что является нереальным для достаточно сложных систем. Для обеспечения требуемого ограничения погрешности необходимо увеличить размер выборки. Однако существует проблема в разработке стратегии отбора таким образом, чтобы размер выборки при фиксированной погрешности не увеличивался, если уменьшается вероятность события.</w:t>
+      </w:r>
+    </w:p>
+    <w:p>
+      <w:pPr>
+        <w:pStyle w:val="a3"/>
+      </w:pPr>
+    </w:p>
+    <w:p>
+      <w:pPr>
+        <w:pStyle w:val="a3"/>
+        <w:rPr>
+          <w:rFonts w:cs="Times New Roman"/>
+        </w:rPr>
+      </w:pPr>
+      <w:r>
+        <w:rPr>
+          <w:rFonts w:cs="Times New Roman"/>
+        </w:rPr>
+        <w:t>Также проблемой является надежность доверительного интервала. Необходимо проверить охватывает ли интервал теоретические значения при вероятности появления стремящейся к 0.</w:t>
+      </w:r>
+    </w:p>
+    <w:p>
+      <w:pPr>
+        <w:pStyle w:val="a3"/>
+      </w:pPr>
+    </w:p>
+    <w:p>
+      <w:pPr>
+        <w:pStyle w:val="1"/>
+      </w:pPr>
+      <w:r>
+        <w:t>Методы</w:t>
+      </w:r>
+    </w:p>
+    <w:p>
+      <w:pPr>
+        <w:pStyle w:val="a3"/>
+        <w:numPr>
+          <w:ilvl w:val="0"/>
+          <w:numId w:val="5"/>
+        </w:numPr>
+      </w:pPr>
+      <w:r>
+        <w:t>Существенной выборки</w:t>
+      </w:r>
+    </w:p>
+    <w:p>
+      <w:pPr>
+        <w:pStyle w:val="a3"/>
+        <w:numPr>
+          <w:ilvl w:val="0"/>
+          <w:numId w:val="5"/>
+        </w:numPr>
+      </w:pPr>
+      <w:r>
+        <w:t>Расщепления</w:t>
+      </w:r>
       <w:bookmarkStart w:id="2" w:name="_GoBack"/>
       <w:bookmarkEnd w:id="2"/>
     </w:p>
@@ -3739,6 +4455,7 @@
         <w:docPartUnique/>
       </w:docPartObj>
     </w:sdtPr>
+    <w:sdtEndPr/>
     <w:sdtContent>
       <w:p>
         <w:pPr>
@@ -3758,7 +4475,7 @@
           <w:rPr>
             <w:noProof/>
           </w:rPr>
-          <w:t>4</w:t>
+          <w:t>6</w:t>
         </w:r>
         <w:r>
           <w:fldChar w:fldCharType="end"/>
@@ -3974,9 +4691,9 @@
     </w:lvl>
   </w:abstractNum>
   <w:abstractNum w:abstractNumId="2">
-    <w:nsid w:val="6F88781F"/>
+    <w:nsid w:val="482B6A2E"/>
     <w:multiLevelType w:val="hybridMultilevel"/>
-    <w:tmpl w:val="351E279C"/>
+    <w:tmpl w:val="86482060"/>
     <w:lvl w:ilvl="0" w:tplc="04190001">
       <w:start w:val="1"/>
       <w:numFmt w:val="bullet"/>
@@ -4086,14 +4803,246 @@
       </w:rPr>
     </w:lvl>
   </w:abstractNum>
+  <w:abstractNum w:abstractNumId="3">
+    <w:nsid w:val="65886D01"/>
+    <w:multiLevelType w:val="hybridMultilevel"/>
+    <w:tmpl w:val="0C58EA84"/>
+    <w:lvl w:ilvl="0" w:tplc="04190001">
+      <w:start w:val="1"/>
+      <w:numFmt w:val="bullet"/>
+      <w:lvlText w:val=""/>
+      <w:lvlJc w:val="left"/>
+      <w:pPr>
+        <w:ind w:left="720" w:hanging="360"/>
+      </w:pPr>
+      <w:rPr>
+        <w:rFonts w:ascii="Symbol" w:hAnsi="Symbol" w:hint="default"/>
+      </w:rPr>
+    </w:lvl>
+    <w:lvl w:ilvl="1" w:tplc="04190003" w:tentative="1">
+      <w:start w:val="1"/>
+      <w:numFmt w:val="bullet"/>
+      <w:lvlText w:val="o"/>
+      <w:lvlJc w:val="left"/>
+      <w:pPr>
+        <w:ind w:left="1440" w:hanging="360"/>
+      </w:pPr>
+      <w:rPr>
+        <w:rFonts w:ascii="Courier New" w:hAnsi="Courier New" w:cs="Courier New" w:hint="default"/>
+      </w:rPr>
+    </w:lvl>
+    <w:lvl w:ilvl="2" w:tplc="04190005" w:tentative="1">
+      <w:start w:val="1"/>
+      <w:numFmt w:val="bullet"/>
+      <w:lvlText w:val=""/>
+      <w:lvlJc w:val="left"/>
+      <w:pPr>
+        <w:ind w:left="2160" w:hanging="360"/>
+      </w:pPr>
+      <w:rPr>
+        <w:rFonts w:ascii="Wingdings" w:hAnsi="Wingdings" w:hint="default"/>
+      </w:rPr>
+    </w:lvl>
+    <w:lvl w:ilvl="3" w:tplc="04190001" w:tentative="1">
+      <w:start w:val="1"/>
+      <w:numFmt w:val="bullet"/>
+      <w:lvlText w:val=""/>
+      <w:lvlJc w:val="left"/>
+      <w:pPr>
+        <w:ind w:left="2880" w:hanging="360"/>
+      </w:pPr>
+      <w:rPr>
+        <w:rFonts w:ascii="Symbol" w:hAnsi="Symbol" w:hint="default"/>
+      </w:rPr>
+    </w:lvl>
+    <w:lvl w:ilvl="4" w:tplc="04190003" w:tentative="1">
+      <w:start w:val="1"/>
+      <w:numFmt w:val="bullet"/>
+      <w:lvlText w:val="o"/>
+      <w:lvlJc w:val="left"/>
+      <w:pPr>
+        <w:ind w:left="3600" w:hanging="360"/>
+      </w:pPr>
+      <w:rPr>
+        <w:rFonts w:ascii="Courier New" w:hAnsi="Courier New" w:cs="Courier New" w:hint="default"/>
+      </w:rPr>
+    </w:lvl>
+    <w:lvl w:ilvl="5" w:tplc="04190005" w:tentative="1">
+      <w:start w:val="1"/>
+      <w:numFmt w:val="bullet"/>
+      <w:lvlText w:val=""/>
+      <w:lvlJc w:val="left"/>
+      <w:pPr>
+        <w:ind w:left="4320" w:hanging="360"/>
+      </w:pPr>
+      <w:rPr>
+        <w:rFonts w:ascii="Wingdings" w:hAnsi="Wingdings" w:hint="default"/>
+      </w:rPr>
+    </w:lvl>
+    <w:lvl w:ilvl="6" w:tplc="04190001" w:tentative="1">
+      <w:start w:val="1"/>
+      <w:numFmt w:val="bullet"/>
+      <w:lvlText w:val=""/>
+      <w:lvlJc w:val="left"/>
+      <w:pPr>
+        <w:ind w:left="5040" w:hanging="360"/>
+      </w:pPr>
+      <w:rPr>
+        <w:rFonts w:ascii="Symbol" w:hAnsi="Symbol" w:hint="default"/>
+      </w:rPr>
+    </w:lvl>
+    <w:lvl w:ilvl="7" w:tplc="04190003" w:tentative="1">
+      <w:start w:val="1"/>
+      <w:numFmt w:val="bullet"/>
+      <w:lvlText w:val="o"/>
+      <w:lvlJc w:val="left"/>
+      <w:pPr>
+        <w:ind w:left="5760" w:hanging="360"/>
+      </w:pPr>
+      <w:rPr>
+        <w:rFonts w:ascii="Courier New" w:hAnsi="Courier New" w:cs="Courier New" w:hint="default"/>
+      </w:rPr>
+    </w:lvl>
+    <w:lvl w:ilvl="8" w:tplc="04190005" w:tentative="1">
+      <w:start w:val="1"/>
+      <w:numFmt w:val="bullet"/>
+      <w:lvlText w:val=""/>
+      <w:lvlJc w:val="left"/>
+      <w:pPr>
+        <w:ind w:left="6480" w:hanging="360"/>
+      </w:pPr>
+      <w:rPr>
+        <w:rFonts w:ascii="Wingdings" w:hAnsi="Wingdings" w:hint="default"/>
+      </w:rPr>
+    </w:lvl>
+  </w:abstractNum>
+  <w:abstractNum w:abstractNumId="4">
+    <w:nsid w:val="6F88781F"/>
+    <w:multiLevelType w:val="hybridMultilevel"/>
+    <w:tmpl w:val="351E279C"/>
+    <w:lvl w:ilvl="0" w:tplc="04190001">
+      <w:start w:val="1"/>
+      <w:numFmt w:val="bullet"/>
+      <w:lvlText w:val=""/>
+      <w:lvlJc w:val="left"/>
+      <w:pPr>
+        <w:ind w:left="720" w:hanging="360"/>
+      </w:pPr>
+      <w:rPr>
+        <w:rFonts w:ascii="Symbol" w:hAnsi="Symbol" w:hint="default"/>
+      </w:rPr>
+    </w:lvl>
+    <w:lvl w:ilvl="1" w:tplc="04190003" w:tentative="1">
+      <w:start w:val="1"/>
+      <w:numFmt w:val="bullet"/>
+      <w:lvlText w:val="o"/>
+      <w:lvlJc w:val="left"/>
+      <w:pPr>
+        <w:ind w:left="1440" w:hanging="360"/>
+      </w:pPr>
+      <w:rPr>
+        <w:rFonts w:ascii="Courier New" w:hAnsi="Courier New" w:cs="Courier New" w:hint="default"/>
+      </w:rPr>
+    </w:lvl>
+    <w:lvl w:ilvl="2" w:tplc="04190005" w:tentative="1">
+      <w:start w:val="1"/>
+      <w:numFmt w:val="bullet"/>
+      <w:lvlText w:val=""/>
+      <w:lvlJc w:val="left"/>
+      <w:pPr>
+        <w:ind w:left="2160" w:hanging="360"/>
+      </w:pPr>
+      <w:rPr>
+        <w:rFonts w:ascii="Wingdings" w:hAnsi="Wingdings" w:hint="default"/>
+      </w:rPr>
+    </w:lvl>
+    <w:lvl w:ilvl="3" w:tplc="04190001" w:tentative="1">
+      <w:start w:val="1"/>
+      <w:numFmt w:val="bullet"/>
+      <w:lvlText w:val=""/>
+      <w:lvlJc w:val="left"/>
+      <w:pPr>
+        <w:ind w:left="2880" w:hanging="360"/>
+      </w:pPr>
+      <w:rPr>
+        <w:rFonts w:ascii="Symbol" w:hAnsi="Symbol" w:hint="default"/>
+      </w:rPr>
+    </w:lvl>
+    <w:lvl w:ilvl="4" w:tplc="04190003" w:tentative="1">
+      <w:start w:val="1"/>
+      <w:numFmt w:val="bullet"/>
+      <w:lvlText w:val="o"/>
+      <w:lvlJc w:val="left"/>
+      <w:pPr>
+        <w:ind w:left="3600" w:hanging="360"/>
+      </w:pPr>
+      <w:rPr>
+        <w:rFonts w:ascii="Courier New" w:hAnsi="Courier New" w:cs="Courier New" w:hint="default"/>
+      </w:rPr>
+    </w:lvl>
+    <w:lvl w:ilvl="5" w:tplc="04190005" w:tentative="1">
+      <w:start w:val="1"/>
+      <w:numFmt w:val="bullet"/>
+      <w:lvlText w:val=""/>
+      <w:lvlJc w:val="left"/>
+      <w:pPr>
+        <w:ind w:left="4320" w:hanging="360"/>
+      </w:pPr>
+      <w:rPr>
+        <w:rFonts w:ascii="Wingdings" w:hAnsi="Wingdings" w:hint="default"/>
+      </w:rPr>
+    </w:lvl>
+    <w:lvl w:ilvl="6" w:tplc="04190001" w:tentative="1">
+      <w:start w:val="1"/>
+      <w:numFmt w:val="bullet"/>
+      <w:lvlText w:val=""/>
+      <w:lvlJc w:val="left"/>
+      <w:pPr>
+        <w:ind w:left="5040" w:hanging="360"/>
+      </w:pPr>
+      <w:rPr>
+        <w:rFonts w:ascii="Symbol" w:hAnsi="Symbol" w:hint="default"/>
+      </w:rPr>
+    </w:lvl>
+    <w:lvl w:ilvl="7" w:tplc="04190003" w:tentative="1">
+      <w:start w:val="1"/>
+      <w:numFmt w:val="bullet"/>
+      <w:lvlText w:val="o"/>
+      <w:lvlJc w:val="left"/>
+      <w:pPr>
+        <w:ind w:left="5760" w:hanging="360"/>
+      </w:pPr>
+      <w:rPr>
+        <w:rFonts w:ascii="Courier New" w:hAnsi="Courier New" w:cs="Courier New" w:hint="default"/>
+      </w:rPr>
+    </w:lvl>
+    <w:lvl w:ilvl="8" w:tplc="04190005" w:tentative="1">
+      <w:start w:val="1"/>
+      <w:numFmt w:val="bullet"/>
+      <w:lvlText w:val=""/>
+      <w:lvlJc w:val="left"/>
+      <w:pPr>
+        <w:ind w:left="6480" w:hanging="360"/>
+      </w:pPr>
+      <w:rPr>
+        <w:rFonts w:ascii="Wingdings" w:hAnsi="Wingdings" w:hint="default"/>
+      </w:rPr>
+    </w:lvl>
+  </w:abstractNum>
   <w:num w:numId="1">
-    <w:abstractNumId w:val="2"/>
+    <w:abstractNumId w:val="4"/>
   </w:num>
   <w:num w:numId="2">
     <w:abstractNumId w:val="1"/>
   </w:num>
   <w:num w:numId="3">
     <w:abstractNumId w:val="0"/>
+  </w:num>
+  <w:num w:numId="4">
+    <w:abstractNumId w:val="2"/>
+  </w:num>
+  <w:num w:numId="5">
+    <w:abstractNumId w:val="3"/>
   </w:num>
 </w:numbering>
 </file>
@@ -4505,6 +5454,16 @@
       <w:szCs w:val="16"/>
     </w:rPr>
   </w:style>
+  <w:style w:type="character" w:styleId="af">
+    <w:name w:val="Placeholder Text"/>
+    <w:basedOn w:val="a0"/>
+    <w:uiPriority w:val="99"/>
+    <w:semiHidden/>
+    <w:rsid w:val="00FE1967"/>
+    <w:rPr>
+      <w:color w:val="808080"/>
+    </w:rPr>
+  </w:style>
 </w:styles>
 </file>
 
@@ -4915,7 +5874,526 @@
       <w:szCs w:val="16"/>
     </w:rPr>
   </w:style>
+  <w:style w:type="character" w:styleId="af">
+    <w:name w:val="Placeholder Text"/>
+    <w:basedOn w:val="a0"/>
+    <w:uiPriority w:val="99"/>
+    <w:semiHidden/>
+    <w:rsid w:val="00FE1967"/>
+    <w:rPr>
+      <w:color w:val="808080"/>
+    </w:rPr>
+  </w:style>
 </w:styles>
+</file>
+
+<file path=word/glossary/document.xml><?xml version="1.0" encoding="utf-8"?>
+<w:glossaryDocument xmlns:wpc="http://schemas.microsoft.com/office/word/2010/wordprocessingCanvas" xmlns:mc="http://schemas.openxmlformats.org/markup-compatibility/2006" xmlns:o="urn:schemas-microsoft-com:office:office" xmlns:r="http://schemas.openxmlformats.org/officeDocument/2006/relationships" xmlns:m="http://schemas.openxmlformats.org/officeDocument/2006/math" xmlns:v="urn:schemas-microsoft-com:vml" xmlns:wp14="http://schemas.microsoft.com/office/word/2010/wordprocessingDrawing" xmlns:wp="http://schemas.openxmlformats.org/drawingml/2006/wordprocessingDrawing" xmlns:w10="urn:schemas-microsoft-com:office:word" xmlns:w="http://schemas.openxmlformats.org/wordprocessingml/2006/main" xmlns:w14="http://schemas.microsoft.com/office/word/2010/wordml" xmlns:wpg="http://schemas.microsoft.com/office/word/2010/wordprocessingGroup" xmlns:wpi="http://schemas.microsoft.com/office/word/2010/wordprocessingInk" xmlns:wne="http://schemas.microsoft.com/office/word/2006/wordml" xmlns:wps="http://schemas.microsoft.com/office/word/2010/wordprocessingShape" mc:Ignorable="w14 wp14"/>
+</file>
+
+<file path=word/glossary/fontTable.xml><?xml version="1.0" encoding="utf-8"?>
+<w:fonts xmlns:mc="http://schemas.openxmlformats.org/markup-compatibility/2006" xmlns:r="http://schemas.openxmlformats.org/officeDocument/2006/relationships" xmlns:w="http://schemas.openxmlformats.org/wordprocessingml/2006/main" xmlns:w14="http://schemas.microsoft.com/office/word/2010/wordml" mc:Ignorable="w14">
+  <w:font w:name="Symbol">
+    <w:panose1 w:val="05050102010706020507"/>
+    <w:charset w:val="02"/>
+    <w:family w:val="roman"/>
+    <w:pitch w:val="variable"/>
+    <w:sig w:usb0="00000000" w:usb1="10000000" w:usb2="00000000" w:usb3="00000000" w:csb0="80000000" w:csb1="00000000"/>
+  </w:font>
+  <w:font w:name="Times New Roman">
+    <w:panose1 w:val="02020603050405020304"/>
+    <w:charset w:val="CC"/>
+    <w:family w:val="roman"/>
+    <w:pitch w:val="variable"/>
+    <w:sig w:usb0="E0002AFF" w:usb1="C0007841" w:usb2="00000009" w:usb3="00000000" w:csb0="000001FF" w:csb1="00000000"/>
+  </w:font>
+  <w:font w:name="Courier New">
+    <w:panose1 w:val="02070309020205020404"/>
+    <w:charset w:val="CC"/>
+    <w:family w:val="modern"/>
+    <w:pitch w:val="fixed"/>
+    <w:sig w:usb0="E0002AFF" w:usb1="C0007843" w:usb2="00000009" w:usb3="00000000" w:csb0="000001FF" w:csb1="00000000"/>
+  </w:font>
+  <w:font w:name="Wingdings">
+    <w:panose1 w:val="05000000000000000000"/>
+    <w:charset w:val="02"/>
+    <w:family w:val="auto"/>
+    <w:pitch w:val="variable"/>
+    <w:sig w:usb0="00000000" w:usb1="10000000" w:usb2="00000000" w:usb3="00000000" w:csb0="80000000" w:csb1="00000000"/>
+  </w:font>
+  <w:font w:name="Calibri">
+    <w:panose1 w:val="020F0502020204030204"/>
+    <w:charset w:val="CC"/>
+    <w:family w:val="swiss"/>
+    <w:pitch w:val="variable"/>
+    <w:sig w:usb0="E00002FF" w:usb1="4000ACFF" w:usb2="00000001" w:usb3="00000000" w:csb0="0000019F" w:csb1="00000000"/>
+  </w:font>
+  <w:font w:name="Cambria">
+    <w:panose1 w:val="02040503050406030204"/>
+    <w:charset w:val="CC"/>
+    <w:family w:val="roman"/>
+    <w:pitch w:val="variable"/>
+    <w:sig w:usb0="E00002FF" w:usb1="400004FF" w:usb2="00000000" w:usb3="00000000" w:csb0="0000019F" w:csb1="00000000"/>
+  </w:font>
+  <w:font w:name="Tahoma">
+    <w:panose1 w:val="020B0604030504040204"/>
+    <w:charset w:val="CC"/>
+    <w:family w:val="swiss"/>
+    <w:pitch w:val="variable"/>
+    <w:sig w:usb0="E1002EFF" w:usb1="C000605B" w:usb2="00000029" w:usb3="00000000" w:csb0="000101FF" w:csb1="00000000"/>
+  </w:font>
+  <w:font w:name="Cambria Math">
+    <w:panose1 w:val="02040503050406030204"/>
+    <w:charset w:val="CC"/>
+    <w:family w:val="roman"/>
+    <w:pitch w:val="variable"/>
+    <w:sig w:usb0="E00002FF" w:usb1="420024FF" w:usb2="00000000" w:usb3="00000000" w:csb0="0000019F" w:csb1="00000000"/>
+  </w:font>
+</w:fonts>
+</file>
+
+<file path=word/glossary/settings.xml><?xml version="1.0" encoding="utf-8"?>
+<w:settings xmlns:mc="http://schemas.openxmlformats.org/markup-compatibility/2006" xmlns:o="urn:schemas-microsoft-com:office:office" xmlns:r="http://schemas.openxmlformats.org/officeDocument/2006/relationships" xmlns:m="http://schemas.openxmlformats.org/officeDocument/2006/math" xmlns:v="urn:schemas-microsoft-com:vml" xmlns:w10="urn:schemas-microsoft-com:office:word" xmlns:w="http://schemas.openxmlformats.org/wordprocessingml/2006/main" xmlns:w14="http://schemas.microsoft.com/office/word/2010/wordml" xmlns:sl="http://schemas.openxmlformats.org/schemaLibrary/2006/main" mc:Ignorable="w14">
+  <w:view w:val="normal"/>
+  <w:defaultTabStop w:val="708"/>
+  <w:characterSpacingControl w:val="doNotCompress"/>
+  <w:compat>
+    <w:useFELayout/>
+    <w:compatSetting w:name="compatibilityMode" w:uri="http://schemas.microsoft.com/office/word" w:val="14"/>
+    <w:compatSetting w:name="overrideTableStyleFontSizeAndJustification" w:uri="http://schemas.microsoft.com/office/word" w:val="1"/>
+    <w:compatSetting w:name="enableOpenTypeFeatures" w:uri="http://schemas.microsoft.com/office/word" w:val="1"/>
+    <w:compatSetting w:name="doNotFlipMirrorIndents" w:uri="http://schemas.microsoft.com/office/word" w:val="1"/>
+  </w:compat>
+  <w:rsids>
+    <w:rsidRoot w:val="00414B9E"/>
+    <w:rsid w:val="00414B9E"/>
+    <w:rsid w:val="00F15E22"/>
+  </w:rsids>
+  <m:mathPr>
+    <m:mathFont m:val="Cambria Math"/>
+    <m:brkBin m:val="before"/>
+    <m:brkBinSub m:val="--"/>
+    <m:smallFrac m:val="0"/>
+    <m:dispDef/>
+    <m:lMargin m:val="0"/>
+    <m:rMargin m:val="0"/>
+    <m:defJc m:val="centerGroup"/>
+    <m:wrapIndent m:val="1440"/>
+    <m:intLim m:val="subSup"/>
+    <m:naryLim m:val="undOvr"/>
+  </m:mathPr>
+  <w:themeFontLang w:val="ru-RU"/>
+  <w:clrSchemeMapping w:bg1="light1" w:t1="dark1" w:bg2="light2" w:t2="dark2" w:accent1="accent1" w:accent2="accent2" w:accent3="accent3" w:accent4="accent4" w:accent5="accent5" w:accent6="accent6" w:hyperlink="hyperlink" w:followedHyperlink="followedHyperlink"/>
+  <w:decimalSymbol w:val=","/>
+  <w:listSeparator w:val=";"/>
+</w:settings>
+</file>
+
+<file path=word/glossary/styles.xml><?xml version="1.0" encoding="utf-8"?>
+<w:styles xmlns:mc="http://schemas.openxmlformats.org/markup-compatibility/2006" xmlns:r="http://schemas.openxmlformats.org/officeDocument/2006/relationships" xmlns:w="http://schemas.openxmlformats.org/wordprocessingml/2006/main" xmlns:w14="http://schemas.microsoft.com/office/word/2010/wordml" mc:Ignorable="w14">
+  <w:docDefaults>
+    <w:rPrDefault>
+      <w:rPr>
+        <w:rFonts w:asciiTheme="minorHAnsi" w:eastAsiaTheme="minorEastAsia" w:hAnsiTheme="minorHAnsi" w:cstheme="minorBidi"/>
+        <w:sz w:val="22"/>
+        <w:szCs w:val="22"/>
+        <w:lang w:val="ru-RU" w:eastAsia="ru-RU" w:bidi="ar-SA"/>
+      </w:rPr>
+    </w:rPrDefault>
+    <w:pPrDefault>
+      <w:pPr>
+        <w:spacing w:after="200" w:line="276" w:lineRule="auto"/>
+      </w:pPr>
+    </w:pPrDefault>
+  </w:docDefaults>
+  <w:latentStyles w:defLockedState="0" w:defUIPriority="99" w:defSemiHidden="1" w:defUnhideWhenUsed="1" w:defQFormat="0" w:count="267">
+    <w:lsdException w:name="Normal" w:semiHidden="0" w:uiPriority="0" w:unhideWhenUsed="0" w:qFormat="1"/>
+    <w:lsdException w:name="heading 1" w:semiHidden="0" w:uiPriority="9" w:unhideWhenUsed="0" w:qFormat="1"/>
+    <w:lsdException w:name="heading 2" w:uiPriority="9" w:qFormat="1"/>
+    <w:lsdException w:name="heading 3" w:uiPriority="9" w:qFormat="1"/>
+    <w:lsdException w:name="heading 4" w:uiPriority="9" w:qFormat="1"/>
+    <w:lsdException w:name="heading 5" w:uiPriority="9" w:qFormat="1"/>
+    <w:lsdException w:name="heading 6" w:uiPriority="9" w:qFormat="1"/>
+    <w:lsdException w:name="heading 7" w:uiPriority="9" w:qFormat="1"/>
+    <w:lsdException w:name="heading 8" w:uiPriority="9" w:qFormat="1"/>
+    <w:lsdException w:name="heading 9" w:uiPriority="9" w:qFormat="1"/>
+    <w:lsdException w:name="toc 1" w:uiPriority="39"/>
+    <w:lsdException w:name="toc 2" w:uiPriority="39"/>
+    <w:lsdException w:name="toc 3" w:uiPriority="39"/>
+    <w:lsdException w:name="toc 4" w:uiPriority="39"/>
+    <w:lsdException w:name="toc 5" w:uiPriority="39"/>
+    <w:lsdException w:name="toc 6" w:uiPriority="39"/>
+    <w:lsdException w:name="toc 7" w:uiPriority="39"/>
+    <w:lsdException w:name="toc 8" w:uiPriority="39"/>
+    <w:lsdException w:name="toc 9" w:uiPriority="39"/>
+    <w:lsdException w:name="caption" w:uiPriority="35" w:qFormat="1"/>
+    <w:lsdException w:name="Title" w:semiHidden="0" w:uiPriority="10" w:unhideWhenUsed="0" w:qFormat="1"/>
+    <w:lsdException w:name="Default Paragraph Font" w:uiPriority="1"/>
+    <w:lsdException w:name="Subtitle" w:semiHidden="0" w:uiPriority="11" w:unhideWhenUsed="0" w:qFormat="1"/>
+    <w:lsdException w:name="Strong" w:semiHidden="0" w:uiPriority="22" w:unhideWhenUsed="0" w:qFormat="1"/>
+    <w:lsdException w:name="Emphasis" w:semiHidden="0" w:uiPriority="20" w:unhideWhenUsed="0" w:qFormat="1"/>
+    <w:lsdException w:name="Table Grid" w:semiHidden="0" w:uiPriority="59" w:unhideWhenUsed="0"/>
+    <w:lsdException w:name="Placeholder Text" w:unhideWhenUsed="0"/>
+    <w:lsdException w:name="No Spacing" w:semiHidden="0" w:uiPriority="1" w:unhideWhenUsed="0" w:qFormat="1"/>
+    <w:lsdException w:name="Light Shading" w:semiHidden="0" w:uiPriority="60" w:unhideWhenUsed="0"/>
+    <w:lsdException w:name="Light List" w:semiHidden="0" w:uiPriority="61" w:unhideWhenUsed="0"/>
+    <w:lsdException w:name="Light Grid" w:semiHidden="0" w:uiPriority="62" w:unhideWhenUsed="0"/>
+    <w:lsdException w:name="Medium Shading 1" w:semiHidden="0" w:uiPriority="63" w:unhideWhenUsed="0"/>
+    <w:lsdException w:name="Medium Shading 2" w:semiHidden="0" w:uiPriority="64" w:unhideWhenUsed="0"/>
+    <w:lsdException w:name="Medium List 1" w:semiHidden="0" w:uiPriority="65" w:unhideWhenUsed="0"/>
+    <w:lsdException w:name="Medium List 2" w:semiHidden="0" w:uiPriority="66" w:unhideWhenUsed="0"/>
+    <w:lsdException w:name="Medium Grid 1" w:semiHidden="0" w:uiPriority="67" w:unhideWhenUsed="0"/>
+    <w:lsdException w:name="Medium Grid 2" w:semiHidden="0" w:uiPriority="68" w:unhideWhenUsed="0"/>
+    <w:lsdException w:name="Medium Grid 3" w:semiHidden="0" w:uiPriority="69" w:unhideWhenUsed="0"/>
+    <w:lsdException w:name="Dark List" w:semiHidden="0" w:uiPriority="70" w:unhideWhenUsed="0"/>
+    <w:lsdException w:name="Colorful Shading" w:semiHidden="0" w:uiPriority="71" w:unhideWhenUsed="0"/>
+    <w:lsdException w:name="Colorful List" w:semiHidden="0" w:uiPriority="72" w:unhideWhenUsed="0"/>
+    <w:lsdException w:name="Colorful Grid" w:semiHidden="0" w:uiPriority="73" w:unhideWhenUsed="0"/>
+    <w:lsdException w:name="Light Shading Accent 1" w:semiHidden="0" w:uiPriority="60" w:unhideWhenUsed="0"/>
+    <w:lsdException w:name="Light List Accent 1" w:semiHidden="0" w:uiPriority="61" w:unhideWhenUsed="0"/>
+    <w:lsdException w:name="Light Grid Accent 1" w:semiHidden="0" w:uiPriority="62" w:unhideWhenUsed="0"/>
+    <w:lsdException w:name="Medium Shading 1 Accent 1" w:semiHidden="0" w:uiPriority="63" w:unhideWhenUsed="0"/>
+    <w:lsdException w:name="Medium Shading 2 Accent 1" w:semiHidden="0" w:uiPriority="64" w:unhideWhenUsed="0"/>
+    <w:lsdException w:name="Medium List 1 Accent 1" w:semiHidden="0" w:uiPriority="65" w:unhideWhenUsed="0"/>
+    <w:lsdException w:name="Revision" w:unhideWhenUsed="0"/>
+    <w:lsdException w:name="List Paragraph" w:semiHidden="0" w:uiPriority="34" w:unhideWhenUsed="0" w:qFormat="1"/>
+    <w:lsdException w:name="Quote" w:semiHidden="0" w:uiPriority="29" w:unhideWhenUsed="0" w:qFormat="1"/>
+    <w:lsdException w:name="Intense Quote" w:semiHidden="0" w:uiPriority="30" w:unhideWhenUsed="0" w:qFormat="1"/>
+    <w:lsdException w:name="Medium List 2 Accent 1" w:semiHidden="0" w:uiPriority="66" w:unhideWhenUsed="0"/>
+    <w:lsdException w:name="Medium Grid 1 Accent 1" w:semiHidden="0" w:uiPriority="67" w:unhideWhenUsed="0"/>
+    <w:lsdException w:name="Medium Grid 2 Accent 1" w:semiHidden="0" w:uiPriority="68" w:unhideWhenUsed="0"/>
+    <w:lsdException w:name="Medium Grid 3 Accent 1" w:semiHidden="0" w:uiPriority="69" w:unhideWhenUsed="0"/>
+    <w:lsdException w:name="Dark List Accent 1" w:semiHidden="0" w:uiPriority="70" w:unhideWhenUsed="0"/>
+    <w:lsdException w:name="Colorful Shading Accent 1" w:semiHidden="0" w:uiPriority="71" w:unhideWhenUsed="0"/>
+    <w:lsdException w:name="Colorful List Accent 1" w:semiHidden="0" w:uiPriority="72" w:unhideWhenUsed="0"/>
+    <w:lsdException w:name="Colorful Grid Accent 1" w:semiHidden="0" w:uiPriority="73" w:unhideWhenUsed="0"/>
+    <w:lsdException w:name="Light Shading Accent 2" w:semiHidden="0" w:uiPriority="60" w:unhideWhenUsed="0"/>
+    <w:lsdException w:name="Light List Accent 2" w:semiHidden="0" w:uiPriority="61" w:unhideWhenUsed="0"/>
+    <w:lsdException w:name="Light Grid Accent 2" w:semiHidden="0" w:uiPriority="62" w:unhideWhenUsed="0"/>
+    <w:lsdException w:name="Medium Shading 1 Accent 2" w:semiHidden="0" w:uiPriority="63" w:unhideWhenUsed="0"/>
+    <w:lsdException w:name="Medium Shading 2 Accent 2" w:semiHidden="0" w:uiPriority="64" w:unhideWhenUsed="0"/>
+    <w:lsdException w:name="Medium List 1 Accent 2" w:semiHidden="0" w:uiPriority="65" w:unhideWhenUsed="0"/>
+    <w:lsdException w:name="Medium List 2 Accent 2" w:semiHidden="0" w:uiPriority="66" w:unhideWhenUsed="0"/>
+    <w:lsdException w:name="Medium Grid 1 Accent 2" w:semiHidden="0" w:uiPriority="67" w:unhideWhenUsed="0"/>
+    <w:lsdException w:name="Medium Grid 2 Accent 2" w:semiHidden="0" w:uiPriority="68" w:unhideWhenUsed="0"/>
+    <w:lsdException w:name="Medium Grid 3 Accent 2" w:semiHidden="0" w:uiPriority="69" w:unhideWhenUsed="0"/>
+    <w:lsdException w:name="Dark List Accent 2" w:semiHidden="0" w:uiPriority="70" w:unhideWhenUsed="0"/>
+    <w:lsdException w:name="Colorful Shading Accent 2" w:semiHidden="0" w:uiPriority="71" w:unhideWhenUsed="0"/>
+    <w:lsdException w:name="Colorful List Accent 2" w:semiHidden="0" w:uiPriority="72" w:unhideWhenUsed="0"/>
+    <w:lsdException w:name="Colorful Grid Accent 2" w:semiHidden="0" w:uiPriority="73" w:unhideWhenUsed="0"/>
+    <w:lsdException w:name="Light Shading Accent 3" w:semiHidden="0" w:uiPriority="60" w:unhideWhenUsed="0"/>
+    <w:lsdException w:name="Light List Accent 3" w:semiHidden="0" w:uiPriority="61" w:unhideWhenUsed="0"/>
+    <w:lsdException w:name="Light Grid Accent 3" w:semiHidden="0" w:uiPriority="62" w:unhideWhenUsed="0"/>
+    <w:lsdException w:name="Medium Shading 1 Accent 3" w:semiHidden="0" w:uiPriority="63" w:unhideWhenUsed="0"/>
+    <w:lsdException w:name="Medium Shading 2 Accent 3" w:semiHidden="0" w:uiPriority="64" w:unhideWhenUsed="0"/>
+    <w:lsdException w:name="Medium List 1 Accent 3" w:semiHidden="0" w:uiPriority="65" w:unhideWhenUsed="0"/>
+    <w:lsdException w:name="Medium List 2 Accent 3" w:semiHidden="0" w:uiPriority="66" w:unhideWhenUsed="0"/>
+    <w:lsdException w:name="Medium Grid 1 Accent 3" w:semiHidden="0" w:uiPriority="67" w:unhideWhenUsed="0"/>
+    <w:lsdException w:name="Medium Grid 2 Accent 3" w:semiHidden="0" w:uiPriority="68" w:unhideWhenUsed="0"/>
+    <w:lsdException w:name="Medium Grid 3 Accent 3" w:semiHidden="0" w:uiPriority="69" w:unhideWhenUsed="0"/>
+    <w:lsdException w:name="Dark List Accent 3" w:semiHidden="0" w:uiPriority="70" w:unhideWhenUsed="0"/>
+    <w:lsdException w:name="Colorful Shading Accent 3" w:semiHidden="0" w:uiPriority="71" w:unhideWhenUsed="0"/>
+    <w:lsdException w:name="Colorful List Accent 3" w:semiHidden="0" w:uiPriority="72" w:unhideWhenUsed="0"/>
+    <w:lsdException w:name="Colorful Grid Accent 3" w:semiHidden="0" w:uiPriority="73" w:unhideWhenUsed="0"/>
+    <w:lsdException w:name="Light Shading Accent 4" w:semiHidden="0" w:uiPriority="60" w:unhideWhenUsed="0"/>
+    <w:lsdException w:name="Light List Accent 4" w:semiHidden="0" w:uiPriority="61" w:unhideWhenUsed="0"/>
+    <w:lsdException w:name="Light Grid Accent 4" w:semiHidden="0" w:uiPriority="62" w:unhideWhenUsed="0"/>
+    <w:lsdException w:name="Medium Shading 1 Accent 4" w:semiHidden="0" w:uiPriority="63" w:unhideWhenUsed="0"/>
+    <w:lsdException w:name="Medium Shading 2 Accent 4" w:semiHidden="0" w:uiPriority="64" w:unhideWhenUsed="0"/>
+    <w:lsdException w:name="Medium List 1 Accent 4" w:semiHidden="0" w:uiPriority="65" w:unhideWhenUsed="0"/>
+    <w:lsdException w:name="Medium List 2 Accent 4" w:semiHidden="0" w:uiPriority="66" w:unhideWhenUsed="0"/>
+    <w:lsdException w:name="Medium Grid 1 Accent 4" w:semiHidden="0" w:uiPriority="67" w:unhideWhenUsed="0"/>
+    <w:lsdException w:name="Medium Grid 2 Accent 4" w:semiHidden="0" w:uiPriority="68" w:unhideWhenUsed="0"/>
+    <w:lsdException w:name="Medium Grid 3 Accent 4" w:semiHidden="0" w:uiPriority="69" w:unhideWhenUsed="0"/>
+    <w:lsdException w:name="Dark List Accent 4" w:semiHidden="0" w:uiPriority="70" w:unhideWhenUsed="0"/>
+    <w:lsdException w:name="Colorful Shading Accent 4" w:semiHidden="0" w:uiPriority="71" w:unhideWhenUsed="0"/>
+    <w:lsdException w:name="Colorful List Accent 4" w:semiHidden="0" w:uiPriority="72" w:unhideWhenUsed="0"/>
+    <w:lsdException w:name="Colorful Grid Accent 4" w:semiHidden="0" w:uiPriority="73" w:unhideWhenUsed="0"/>
+    <w:lsdException w:name="Light Shading Accent 5" w:semiHidden="0" w:uiPriority="60" w:unhideWhenUsed="0"/>
+    <w:lsdException w:name="Light List Accent 5" w:semiHidden="0" w:uiPriority="61" w:unhideWhenUsed="0"/>
+    <w:lsdException w:name="Light Grid Accent 5" w:semiHidden="0" w:uiPriority="62" w:unhideWhenUsed="0"/>
+    <w:lsdException w:name="Medium Shading 1 Accent 5" w:semiHidden="0" w:uiPriority="63" w:unhideWhenUsed="0"/>
+    <w:lsdException w:name="Medium Shading 2 Accent 5" w:semiHidden="0" w:uiPriority="64" w:unhideWhenUsed="0"/>
+    <w:lsdException w:name="Medium List 1 Accent 5" w:semiHidden="0" w:uiPriority="65" w:unhideWhenUsed="0"/>
+    <w:lsdException w:name="Medium List 2 Accent 5" w:semiHidden="0" w:uiPriority="66" w:unhideWhenUsed="0"/>
+    <w:lsdException w:name="Medium Grid 1 Accent 5" w:semiHidden="0" w:uiPriority="67" w:unhideWhenUsed="0"/>
+    <w:lsdException w:name="Medium Grid 2 Accent 5" w:semiHidden="0" w:uiPriority="68" w:unhideWhenUsed="0"/>
+    <w:lsdException w:name="Medium Grid 3 Accent 5" w:semiHidden="0" w:uiPriority="69" w:unhideWhenUsed="0"/>
+    <w:lsdException w:name="Dark List Accent 5" w:semiHidden="0" w:uiPriority="70" w:unhideWhenUsed="0"/>
+    <w:lsdException w:name="Colorful Shading Accent 5" w:semiHidden="0" w:uiPriority="71" w:unhideWhenUsed="0"/>
+    <w:lsdException w:name="Colorful List Accent 5" w:semiHidden="0" w:uiPriority="72" w:unhideWhenUsed="0"/>
+    <w:lsdException w:name="Colorful Grid Accent 5" w:semiHidden="0" w:uiPriority="73" w:unhideWhenUsed="0"/>
+    <w:lsdException w:name="Light Shading Accent 6" w:semiHidden="0" w:uiPriority="60" w:unhideWhenUsed="0"/>
+    <w:lsdException w:name="Light List Accent 6" w:semiHidden="0" w:uiPriority="61" w:unhideWhenUsed="0"/>
+    <w:lsdException w:name="Light Grid Accent 6" w:semiHidden="0" w:uiPriority="62" w:unhideWhenUsed="0"/>
+    <w:lsdException w:name="Medium Shading 1 Accent 6" w:semiHidden="0" w:uiPriority="63" w:unhideWhenUsed="0"/>
+    <w:lsdException w:name="Medium Shading 2 Accent 6" w:semiHidden="0" w:uiPriority="64" w:unhideWhenUsed="0"/>
+    <w:lsdException w:name="Medium List 1 Accent 6" w:semiHidden="0" w:uiPriority="65" w:unhideWhenUsed="0"/>
+    <w:lsdException w:name="Medium List 2 Accent 6" w:semiHidden="0" w:uiPriority="66" w:unhideWhenUsed="0"/>
+    <w:lsdException w:name="Medium Grid 1 Accent 6" w:semiHidden="0" w:uiPriority="67" w:unhideWhenUsed="0"/>
+    <w:lsdException w:name="Medium Grid 2 Accent 6" w:semiHidden="0" w:uiPriority="68" w:unhideWhenUsed="0"/>
+    <w:lsdException w:name="Medium Grid 3 Accent 6" w:semiHidden="0" w:uiPriority="69" w:unhideWhenUsed="0"/>
+    <w:lsdException w:name="Dark List Accent 6" w:semiHidden="0" w:uiPriority="70" w:unhideWhenUsed="0"/>
+    <w:lsdException w:name="Colorful Shading Accent 6" w:semiHidden="0" w:uiPriority="71" w:unhideWhenUsed="0"/>
+    <w:lsdException w:name="Colorful List Accent 6" w:semiHidden="0" w:uiPriority="72" w:unhideWhenUsed="0"/>
+    <w:lsdException w:name="Colorful Grid Accent 6" w:semiHidden="0" w:uiPriority="73" w:unhideWhenUsed="0"/>
+    <w:lsdException w:name="Subtle Emphasis" w:semiHidden="0" w:uiPriority="19" w:unhideWhenUsed="0" w:qFormat="1"/>
+    <w:lsdException w:name="Intense Emphasis" w:semiHidden="0" w:uiPriority="21" w:unhideWhenUsed="0" w:qFormat="1"/>
+    <w:lsdException w:name="Subtle Reference" w:semiHidden="0" w:uiPriority="31" w:unhideWhenUsed="0" w:qFormat="1"/>
+    <w:lsdException w:name="Intense Reference" w:semiHidden="0" w:uiPriority="32" w:unhideWhenUsed="0" w:qFormat="1"/>
+    <w:lsdException w:name="Book Title" w:semiHidden="0" w:uiPriority="33" w:unhideWhenUsed="0" w:qFormat="1"/>
+    <w:lsdException w:name="Bibliography" w:uiPriority="37"/>
+    <w:lsdException w:name="TOC Heading" w:uiPriority="39" w:qFormat="1"/>
+  </w:latentStyles>
+  <w:style w:type="paragraph" w:default="1" w:styleId="a">
+    <w:name w:val="Normal"/>
+    <w:qFormat/>
+  </w:style>
+  <w:style w:type="character" w:default="1" w:styleId="a0">
+    <w:name w:val="Default Paragraph Font"/>
+    <w:uiPriority w:val="1"/>
+    <w:semiHidden/>
+    <w:unhideWhenUsed/>
+  </w:style>
+  <w:style w:type="table" w:default="1" w:styleId="a1">
+    <w:name w:val="Normal Table"/>
+    <w:uiPriority w:val="99"/>
+    <w:semiHidden/>
+    <w:unhideWhenUsed/>
+    <w:tblPr>
+      <w:tblInd w:w="0" w:type="dxa"/>
+      <w:tblCellMar>
+        <w:top w:w="0" w:type="dxa"/>
+        <w:left w:w="108" w:type="dxa"/>
+        <w:bottom w:w="0" w:type="dxa"/>
+        <w:right w:w="108" w:type="dxa"/>
+      </w:tblCellMar>
+    </w:tblPr>
+  </w:style>
+  <w:style w:type="numbering" w:default="1" w:styleId="a2">
+    <w:name w:val="No List"/>
+    <w:uiPriority w:val="99"/>
+    <w:semiHidden/>
+    <w:unhideWhenUsed/>
+  </w:style>
+  <w:style w:type="character" w:styleId="a3">
+    <w:name w:val="Placeholder Text"/>
+    <w:basedOn w:val="a0"/>
+    <w:uiPriority w:val="99"/>
+    <w:semiHidden/>
+    <w:rsid w:val="00414B9E"/>
+    <w:rPr>
+      <w:color w:val="808080"/>
+    </w:rPr>
+  </w:style>
+</w:styles>
+</file>
+
+<file path=word/glossary/stylesWithEffects.xml><?xml version="1.0" encoding="utf-8"?>
+<w:styles xmlns:wpc="http://schemas.microsoft.com/office/word/2010/wordprocessingCanvas" xmlns:mc="http://schemas.openxmlformats.org/markup-compatibility/2006" xmlns:o="urn:schemas-microsoft-com:office:office" xmlns:r="http://schemas.openxmlformats.org/officeDocument/2006/relationships" xmlns:m="http://schemas.openxmlformats.org/officeDocument/2006/math" xmlns:v="urn:schemas-microsoft-com:vml" xmlns:wp14="http://schemas.microsoft.com/office/word/2010/wordprocessingDrawing" xmlns:wp="http://schemas.openxmlformats.org/drawingml/2006/wordprocessingDrawing" xmlns:w10="urn:schemas-microsoft-com:office:word" xmlns:w="http://schemas.openxmlformats.org/wordprocessingml/2006/main" xmlns:w14="http://schemas.microsoft.com/office/word/2010/wordml" xmlns:wpg="http://schemas.microsoft.com/office/word/2010/wordprocessingGroup" xmlns:wpi="http://schemas.microsoft.com/office/word/2010/wordprocessingInk" xmlns:wne="http://schemas.microsoft.com/office/word/2006/wordml" xmlns:wps="http://schemas.microsoft.com/office/word/2010/wordprocessingShape" mc:Ignorable="w14 wp14">
+  <w:docDefaults>
+    <w:rPrDefault>
+      <w:rPr>
+        <w:rFonts w:asciiTheme="minorHAnsi" w:eastAsiaTheme="minorEastAsia" w:hAnsiTheme="minorHAnsi" w:cstheme="minorBidi"/>
+        <w:sz w:val="22"/>
+        <w:szCs w:val="22"/>
+        <w:lang w:val="ru-RU" w:eastAsia="ru-RU" w:bidi="ar-SA"/>
+      </w:rPr>
+    </w:rPrDefault>
+    <w:pPrDefault>
+      <w:pPr>
+        <w:spacing w:after="200" w:line="276" w:lineRule="auto"/>
+      </w:pPr>
+    </w:pPrDefault>
+  </w:docDefaults>
+  <w:latentStyles w:defLockedState="0" w:defUIPriority="99" w:defSemiHidden="1" w:defUnhideWhenUsed="1" w:defQFormat="0" w:count="267">
+    <w:lsdException w:name="Normal" w:semiHidden="0" w:uiPriority="0" w:unhideWhenUsed="0" w:qFormat="1"/>
+    <w:lsdException w:name="heading 1" w:semiHidden="0" w:uiPriority="9" w:unhideWhenUsed="0" w:qFormat="1"/>
+    <w:lsdException w:name="heading 2" w:uiPriority="9" w:qFormat="1"/>
+    <w:lsdException w:name="heading 3" w:uiPriority="9" w:qFormat="1"/>
+    <w:lsdException w:name="heading 4" w:uiPriority="9" w:qFormat="1"/>
+    <w:lsdException w:name="heading 5" w:uiPriority="9" w:qFormat="1"/>
+    <w:lsdException w:name="heading 6" w:uiPriority="9" w:qFormat="1"/>
+    <w:lsdException w:name="heading 7" w:uiPriority="9" w:qFormat="1"/>
+    <w:lsdException w:name="heading 8" w:uiPriority="9" w:qFormat="1"/>
+    <w:lsdException w:name="heading 9" w:uiPriority="9" w:qFormat="1"/>
+    <w:lsdException w:name="toc 1" w:uiPriority="39"/>
+    <w:lsdException w:name="toc 2" w:uiPriority="39"/>
+    <w:lsdException w:name="toc 3" w:uiPriority="39"/>
+    <w:lsdException w:name="toc 4" w:uiPriority="39"/>
+    <w:lsdException w:name="toc 5" w:uiPriority="39"/>
+    <w:lsdException w:name="toc 6" w:uiPriority="39"/>
+    <w:lsdException w:name="toc 7" w:uiPriority="39"/>
+    <w:lsdException w:name="toc 8" w:uiPriority="39"/>
+    <w:lsdException w:name="toc 9" w:uiPriority="39"/>
+    <w:lsdException w:name="caption" w:uiPriority="35" w:qFormat="1"/>
+    <w:lsdException w:name="Title" w:semiHidden="0" w:uiPriority="10" w:unhideWhenUsed="0" w:qFormat="1"/>
+    <w:lsdException w:name="Default Paragraph Font" w:uiPriority="1"/>
+    <w:lsdException w:name="Subtitle" w:semiHidden="0" w:uiPriority="11" w:unhideWhenUsed="0" w:qFormat="1"/>
+    <w:lsdException w:name="Strong" w:semiHidden="0" w:uiPriority="22" w:unhideWhenUsed="0" w:qFormat="1"/>
+    <w:lsdException w:name="Emphasis" w:semiHidden="0" w:uiPriority="20" w:unhideWhenUsed="0" w:qFormat="1"/>
+    <w:lsdException w:name="Table Grid" w:semiHidden="0" w:uiPriority="59" w:unhideWhenUsed="0"/>
+    <w:lsdException w:name="Placeholder Text" w:unhideWhenUsed="0"/>
+    <w:lsdException w:name="No Spacing" w:semiHidden="0" w:uiPriority="1" w:unhideWhenUsed="0" w:qFormat="1"/>
+    <w:lsdException w:name="Light Shading" w:semiHidden="0" w:uiPriority="60" w:unhideWhenUsed="0"/>
+    <w:lsdException w:name="Light List" w:semiHidden="0" w:uiPriority="61" w:unhideWhenUsed="0"/>
+    <w:lsdException w:name="Light Grid" w:semiHidden="0" w:uiPriority="62" w:unhideWhenUsed="0"/>
+    <w:lsdException w:name="Medium Shading 1" w:semiHidden="0" w:uiPriority="63" w:unhideWhenUsed="0"/>
+    <w:lsdException w:name="Medium Shading 2" w:semiHidden="0" w:uiPriority="64" w:unhideWhenUsed="0"/>
+    <w:lsdException w:name="Medium List 1" w:semiHidden="0" w:uiPriority="65" w:unhideWhenUsed="0"/>
+    <w:lsdException w:name="Medium List 2" w:semiHidden="0" w:uiPriority="66" w:unhideWhenUsed="0"/>
+    <w:lsdException w:name="Medium Grid 1" w:semiHidden="0" w:uiPriority="67" w:unhideWhenUsed="0"/>
+    <w:lsdException w:name="Medium Grid 2" w:semiHidden="0" w:uiPriority="68" w:unhideWhenUsed="0"/>
+    <w:lsdException w:name="Medium Grid 3" w:semiHidden="0" w:uiPriority="69" w:unhideWhenUsed="0"/>
+    <w:lsdException w:name="Dark List" w:semiHidden="0" w:uiPriority="70" w:unhideWhenUsed="0"/>
+    <w:lsdException w:name="Colorful Shading" w:semiHidden="0" w:uiPriority="71" w:unhideWhenUsed="0"/>
+    <w:lsdException w:name="Colorful List" w:semiHidden="0" w:uiPriority="72" w:unhideWhenUsed="0"/>
+    <w:lsdException w:name="Colorful Grid" w:semiHidden="0" w:uiPriority="73" w:unhideWhenUsed="0"/>
+    <w:lsdException w:name="Light Shading Accent 1" w:semiHidden="0" w:uiPriority="60" w:unhideWhenUsed="0"/>
+    <w:lsdException w:name="Light List Accent 1" w:semiHidden="0" w:uiPriority="61" w:unhideWhenUsed="0"/>
+    <w:lsdException w:name="Light Grid Accent 1" w:semiHidden="0" w:uiPriority="62" w:unhideWhenUsed="0"/>
+    <w:lsdException w:name="Medium Shading 1 Accent 1" w:semiHidden="0" w:uiPriority="63" w:unhideWhenUsed="0"/>
+    <w:lsdException w:name="Medium Shading 2 Accent 1" w:semiHidden="0" w:uiPriority="64" w:unhideWhenUsed="0"/>
+    <w:lsdException w:name="Medium List 1 Accent 1" w:semiHidden="0" w:uiPriority="65" w:unhideWhenUsed="0"/>
+    <w:lsdException w:name="Revision" w:unhideWhenUsed="0"/>
+    <w:lsdException w:name="List Paragraph" w:semiHidden="0" w:uiPriority="34" w:unhideWhenUsed="0" w:qFormat="1"/>
+    <w:lsdException w:name="Quote" w:semiHidden="0" w:uiPriority="29" w:unhideWhenUsed="0" w:qFormat="1"/>
+    <w:lsdException w:name="Intense Quote" w:semiHidden="0" w:uiPriority="30" w:unhideWhenUsed="0" w:qFormat="1"/>
+    <w:lsdException w:name="Medium List 2 Accent 1" w:semiHidden="0" w:uiPriority="66" w:unhideWhenUsed="0"/>
+    <w:lsdException w:name="Medium Grid 1 Accent 1" w:semiHidden="0" w:uiPriority="67" w:unhideWhenUsed="0"/>
+    <w:lsdException w:name="Medium Grid 2 Accent 1" w:semiHidden="0" w:uiPriority="68" w:unhideWhenUsed="0"/>
+    <w:lsdException w:name="Medium Grid 3 Accent 1" w:semiHidden="0" w:uiPriority="69" w:unhideWhenUsed="0"/>
+    <w:lsdException w:name="Dark List Accent 1" w:semiHidden="0" w:uiPriority="70" w:unhideWhenUsed="0"/>
+    <w:lsdException w:name="Colorful Shading Accent 1" w:semiHidden="0" w:uiPriority="71" w:unhideWhenUsed="0"/>
+    <w:lsdException w:name="Colorful List Accent 1" w:semiHidden="0" w:uiPriority="72" w:unhideWhenUsed="0"/>
+    <w:lsdException w:name="Colorful Grid Accent 1" w:semiHidden="0" w:uiPriority="73" w:unhideWhenUsed="0"/>
+    <w:lsdException w:name="Light Shading Accent 2" w:semiHidden="0" w:uiPriority="60" w:unhideWhenUsed="0"/>
+    <w:lsdException w:name="Light List Accent 2" w:semiHidden="0" w:uiPriority="61" w:unhideWhenUsed="0"/>
+    <w:lsdException w:name="Light Grid Accent 2" w:semiHidden="0" w:uiPriority="62" w:unhideWhenUsed="0"/>
+    <w:lsdException w:name="Medium Shading 1 Accent 2" w:semiHidden="0" w:uiPriority="63" w:unhideWhenUsed="0"/>
+    <w:lsdException w:name="Medium Shading 2 Accent 2" w:semiHidden="0" w:uiPriority="64" w:unhideWhenUsed="0"/>
+    <w:lsdException w:name="Medium List 1 Accent 2" w:semiHidden="0" w:uiPriority="65" w:unhideWhenUsed="0"/>
+    <w:lsdException w:name="Medium List 2 Accent 2" w:semiHidden="0" w:uiPriority="66" w:unhideWhenUsed="0"/>
+    <w:lsdException w:name="Medium Grid 1 Accent 2" w:semiHidden="0" w:uiPriority="67" w:unhideWhenUsed="0"/>
+    <w:lsdException w:name="Medium Grid 2 Accent 2" w:semiHidden="0" w:uiPriority="68" w:unhideWhenUsed="0"/>
+    <w:lsdException w:name="Medium Grid 3 Accent 2" w:semiHidden="0" w:uiPriority="69" w:unhideWhenUsed="0"/>
+    <w:lsdException w:name="Dark List Accent 2" w:semiHidden="0" w:uiPriority="70" w:unhideWhenUsed="0"/>
+    <w:lsdException w:name="Colorful Shading Accent 2" w:semiHidden="0" w:uiPriority="71" w:unhideWhenUsed="0"/>
+    <w:lsdException w:name="Colorful List Accent 2" w:semiHidden="0" w:uiPriority="72" w:unhideWhenUsed="0"/>
+    <w:lsdException w:name="Colorful Grid Accent 2" w:semiHidden="0" w:uiPriority="73" w:unhideWhenUsed="0"/>
+    <w:lsdException w:name="Light Shading Accent 3" w:semiHidden="0" w:uiPriority="60" w:unhideWhenUsed="0"/>
+    <w:lsdException w:name="Light List Accent 3" w:semiHidden="0" w:uiPriority="61" w:unhideWhenUsed="0"/>
+    <w:lsdException w:name="Light Grid Accent 3" w:semiHidden="0" w:uiPriority="62" w:unhideWhenUsed="0"/>
+    <w:lsdException w:name="Medium Shading 1 Accent 3" w:semiHidden="0" w:uiPriority="63" w:unhideWhenUsed="0"/>
+    <w:lsdException w:name="Medium Shading 2 Accent 3" w:semiHidden="0" w:uiPriority="64" w:unhideWhenUsed="0"/>
+    <w:lsdException w:name="Medium List 1 Accent 3" w:semiHidden="0" w:uiPriority="65" w:unhideWhenUsed="0"/>
+    <w:lsdException w:name="Medium List 2 Accent 3" w:semiHidden="0" w:uiPriority="66" w:unhideWhenUsed="0"/>
+    <w:lsdException w:name="Medium Grid 1 Accent 3" w:semiHidden="0" w:uiPriority="67" w:unhideWhenUsed="0"/>
+    <w:lsdException w:name="Medium Grid 2 Accent 3" w:semiHidden="0" w:uiPriority="68" w:unhideWhenUsed="0"/>
+    <w:lsdException w:name="Medium Grid 3 Accent 3" w:semiHidden="0" w:uiPriority="69" w:unhideWhenUsed="0"/>
+    <w:lsdException w:name="Dark List Accent 3" w:semiHidden="0" w:uiPriority="70" w:unhideWhenUsed="0"/>
+    <w:lsdException w:name="Colorful Shading Accent 3" w:semiHidden="0" w:uiPriority="71" w:unhideWhenUsed="0"/>
+    <w:lsdException w:name="Colorful List Accent 3" w:semiHidden="0" w:uiPriority="72" w:unhideWhenUsed="0"/>
+    <w:lsdException w:name="Colorful Grid Accent 3" w:semiHidden="0" w:uiPriority="73" w:unhideWhenUsed="0"/>
+    <w:lsdException w:name="Light Shading Accent 4" w:semiHidden="0" w:uiPriority="60" w:unhideWhenUsed="0"/>
+    <w:lsdException w:name="Light List Accent 4" w:semiHidden="0" w:uiPriority="61" w:unhideWhenUsed="0"/>
+    <w:lsdException w:name="Light Grid Accent 4" w:semiHidden="0" w:uiPriority="62" w:unhideWhenUsed="0"/>
+    <w:lsdException w:name="Medium Shading 1 Accent 4" w:semiHidden="0" w:uiPriority="63" w:unhideWhenUsed="0"/>
+    <w:lsdException w:name="Medium Shading 2 Accent 4" w:semiHidden="0" w:uiPriority="64" w:unhideWhenUsed="0"/>
+    <w:lsdException w:name="Medium List 1 Accent 4" w:semiHidden="0" w:uiPriority="65" w:unhideWhenUsed="0"/>
+    <w:lsdException w:name="Medium List 2 Accent 4" w:semiHidden="0" w:uiPriority="66" w:unhideWhenUsed="0"/>
+    <w:lsdException w:name="Medium Grid 1 Accent 4" w:semiHidden="0" w:uiPriority="67" w:unhideWhenUsed="0"/>
+    <w:lsdException w:name="Medium Grid 2 Accent 4" w:semiHidden="0" w:uiPriority="68" w:unhideWhenUsed="0"/>
+    <w:lsdException w:name="Medium Grid 3 Accent 4" w:semiHidden="0" w:uiPriority="69" w:unhideWhenUsed="0"/>
+    <w:lsdException w:name="Dark List Accent 4" w:semiHidden="0" w:uiPriority="70" w:unhideWhenUsed="0"/>
+    <w:lsdException w:name="Colorful Shading Accent 4" w:semiHidden="0" w:uiPriority="71" w:unhideWhenUsed="0"/>
+    <w:lsdException w:name="Colorful List Accent 4" w:semiHidden="0" w:uiPriority="72" w:unhideWhenUsed="0"/>
+    <w:lsdException w:name="Colorful Grid Accent 4" w:semiHidden="0" w:uiPriority="73" w:unhideWhenUsed="0"/>
+    <w:lsdException w:name="Light Shading Accent 5" w:semiHidden="0" w:uiPriority="60" w:unhideWhenUsed="0"/>
+    <w:lsdException w:name="Light List Accent 5" w:semiHidden="0" w:uiPriority="61" w:unhideWhenUsed="0"/>
+    <w:lsdException w:name="Light Grid Accent 5" w:semiHidden="0" w:uiPriority="62" w:unhideWhenUsed="0"/>
+    <w:lsdException w:name="Medium Shading 1 Accent 5" w:semiHidden="0" w:uiPriority="63" w:unhideWhenUsed="0"/>
+    <w:lsdException w:name="Medium Shading 2 Accent 5" w:semiHidden="0" w:uiPriority="64" w:unhideWhenUsed="0"/>
+    <w:lsdException w:name="Medium List 1 Accent 5" w:semiHidden="0" w:uiPriority="65" w:unhideWhenUsed="0"/>
+    <w:lsdException w:name="Medium List 2 Accent 5" w:semiHidden="0" w:uiPriority="66" w:unhideWhenUsed="0"/>
+    <w:lsdException w:name="Medium Grid 1 Accent 5" w:semiHidden="0" w:uiPriority="67" w:unhideWhenUsed="0"/>
+    <w:lsdException w:name="Medium Grid 2 Accent 5" w:semiHidden="0" w:uiPriority="68" w:unhideWhenUsed="0"/>
+    <w:lsdException w:name="Medium Grid 3 Accent 5" w:semiHidden="0" w:uiPriority="69" w:unhideWhenUsed="0"/>
+    <w:lsdException w:name="Dark List Accent 5" w:semiHidden="0" w:uiPriority="70" w:unhideWhenUsed="0"/>
+    <w:lsdException w:name="Colorful Shading Accent 5" w:semiHidden="0" w:uiPriority="71" w:unhideWhenUsed="0"/>
+    <w:lsdException w:name="Colorful List Accent 5" w:semiHidden="0" w:uiPriority="72" w:unhideWhenUsed="0"/>
+    <w:lsdException w:name="Colorful Grid Accent 5" w:semiHidden="0" w:uiPriority="73" w:unhideWhenUsed="0"/>
+    <w:lsdException w:name="Light Shading Accent 6" w:semiHidden="0" w:uiPriority="60" w:unhideWhenUsed="0"/>
+    <w:lsdException w:name="Light List Accent 6" w:semiHidden="0" w:uiPriority="61" w:unhideWhenUsed="0"/>
+    <w:lsdException w:name="Light Grid Accent 6" w:semiHidden="0" w:uiPriority="62" w:unhideWhenUsed="0"/>
+    <w:lsdException w:name="Medium Shading 1 Accent 6" w:semiHidden="0" w:uiPriority="63" w:unhideWhenUsed="0"/>
+    <w:lsdException w:name="Medium Shading 2 Accent 6" w:semiHidden="0" w:uiPriority="64" w:unhideWhenUsed="0"/>
+    <w:lsdException w:name="Medium List 1 Accent 6" w:semiHidden="0" w:uiPriority="65" w:unhideWhenUsed="0"/>
+    <w:lsdException w:name="Medium List 2 Accent 6" w:semiHidden="0" w:uiPriority="66" w:unhideWhenUsed="0"/>
+    <w:lsdException w:name="Medium Grid 1 Accent 6" w:semiHidden="0" w:uiPriority="67" w:unhideWhenUsed="0"/>
+    <w:lsdException w:name="Medium Grid 2 Accent 6" w:semiHidden="0" w:uiPriority="68" w:unhideWhenUsed="0"/>
+    <w:lsdException w:name="Medium Grid 3 Accent 6" w:semiHidden="0" w:uiPriority="69" w:unhideWhenUsed="0"/>
+    <w:lsdException w:name="Dark List Accent 6" w:semiHidden="0" w:uiPriority="70" w:unhideWhenUsed="0"/>
+    <w:lsdException w:name="Colorful Shading Accent 6" w:semiHidden="0" w:uiPriority="71" w:unhideWhenUsed="0"/>
+    <w:lsdException w:name="Colorful List Accent 6" w:semiHidden="0" w:uiPriority="72" w:unhideWhenUsed="0"/>
+    <w:lsdException w:name="Colorful Grid Accent 6" w:semiHidden="0" w:uiPriority="73" w:unhideWhenUsed="0"/>
+    <w:lsdException w:name="Subtle Emphasis" w:semiHidden="0" w:uiPriority="19" w:unhideWhenUsed="0" w:qFormat="1"/>
+    <w:lsdException w:name="Intense Emphasis" w:semiHidden="0" w:uiPriority="21" w:unhideWhenUsed="0" w:qFormat="1"/>
+    <w:lsdException w:name="Subtle Reference" w:semiHidden="0" w:uiPriority="31" w:unhideWhenUsed="0" w:qFormat="1"/>
+    <w:lsdException w:name="Intense Reference" w:semiHidden="0" w:uiPriority="32" w:unhideWhenUsed="0" w:qFormat="1"/>
+    <w:lsdException w:name="Book Title" w:semiHidden="0" w:uiPriority="33" w:unhideWhenUsed="0" w:qFormat="1"/>
+    <w:lsdException w:name="Bibliography" w:uiPriority="37"/>
+    <w:lsdException w:name="TOC Heading" w:uiPriority="39" w:qFormat="1"/>
+  </w:latentStyles>
+  <w:style w:type="paragraph" w:default="1" w:styleId="a">
+    <w:name w:val="Normal"/>
+    <w:qFormat/>
+  </w:style>
+  <w:style w:type="character" w:default="1" w:styleId="a0">
+    <w:name w:val="Default Paragraph Font"/>
+    <w:uiPriority w:val="1"/>
+    <w:semiHidden/>
+    <w:unhideWhenUsed/>
+  </w:style>
+  <w:style w:type="table" w:default="1" w:styleId="a1">
+    <w:name w:val="Normal Table"/>
+    <w:uiPriority w:val="99"/>
+    <w:semiHidden/>
+    <w:unhideWhenUsed/>
+    <w:tblPr>
+      <w:tblInd w:w="0" w:type="dxa"/>
+      <w:tblCellMar>
+        <w:top w:w="0" w:type="dxa"/>
+        <w:left w:w="108" w:type="dxa"/>
+        <w:bottom w:w="0" w:type="dxa"/>
+        <w:right w:w="108" w:type="dxa"/>
+      </w:tblCellMar>
+    </w:tblPr>
+  </w:style>
+  <w:style w:type="numbering" w:default="1" w:styleId="a2">
+    <w:name w:val="No List"/>
+    <w:uiPriority w:val="99"/>
+    <w:semiHidden/>
+    <w:unhideWhenUsed/>
+  </w:style>
+  <w:style w:type="character" w:styleId="a3">
+    <w:name w:val="Placeholder Text"/>
+    <w:basedOn w:val="a0"/>
+    <w:uiPriority w:val="99"/>
+    <w:semiHidden/>
+    <w:rsid w:val="00414B9E"/>
+    <w:rPr>
+      <w:color w:val="808080"/>
+    </w:rPr>
+  </w:style>
+</w:styles>
+</file>
+
+<file path=word/glossary/webSettings.xml><?xml version="1.0" encoding="utf-8"?>
+<w:webSettings xmlns:mc="http://schemas.openxmlformats.org/markup-compatibility/2006" xmlns:r="http://schemas.openxmlformats.org/officeDocument/2006/relationships" xmlns:w="http://schemas.openxmlformats.org/wordprocessingml/2006/main" xmlns:w14="http://schemas.microsoft.com/office/word/2010/wordml" mc:Ignorable="w14">
+  <w:optimizeForBrowser/>
+  <w:allowPNG/>
+</w:webSettings>
 </file>
 
 <file path=word/theme/theme1.xml><?xml version="1.0" encoding="utf-8"?>
@@ -5208,7 +6686,7 @@
 </file>
 
 <file path=customXml/itemProps1.xml><?xml version="1.0" encoding="utf-8"?>
-<ds:datastoreItem xmlns:ds="http://schemas.openxmlformats.org/officeDocument/2006/customXml" ds:itemID="{7B7F0C0F-4609-4F37-AA87-BBD5521551C5}">
+<ds:datastoreItem xmlns:ds="http://schemas.openxmlformats.org/officeDocument/2006/customXml" ds:itemID="{51430B24-101B-41E4-95E2-BC105298FA06}">
   <ds:schemaRefs>
     <ds:schemaRef ds:uri="http://schemas.openxmlformats.org/officeDocument/2006/bibliography"/>
   </ds:schemaRefs>

</xml_diff>